<commit_message>
added graphics and inventory and editied the sra file
</commit_message>
<xml_diff>
--- a/SystemRequirementsAnalysis/SRA_Bhuwan.docx
+++ b/SystemRequirementsAnalysis/SRA_Bhuwan.docx
@@ -1,12 +1,12 @@
 
 <file path=word/document.xml><?xml version="1.0" encoding="utf-8"?>
-<w:document xmlns:ve="http://schemas.openxmlformats.org/markup-compatibility/2006" xmlns:o="urn:schemas-microsoft-com:office:office" xmlns:r="http://schemas.openxmlformats.org/officeDocument/2006/relationships" xmlns:m="http://schemas.openxmlformats.org/officeDocument/2006/math" xmlns:v="urn:schemas-microsoft-com:vml" xmlns:wp="http://schemas.openxmlformats.org/drawingml/2006/wordprocessingDrawing" xmlns:w10="urn:schemas-microsoft-com:office:word" xmlns:w="http://schemas.openxmlformats.org/wordprocessingml/2006/main" xmlns:wne="http://schemas.microsoft.com/office/word/2006/wordml">
+<w:document xmlns:wpc="http://schemas.microsoft.com/office/word/2010/wordprocessingCanvas" xmlns:cx="http://schemas.microsoft.com/office/drawing/2014/chartex" xmlns:cx1="http://schemas.microsoft.com/office/drawing/2015/9/8/chartex" xmlns:cx2="http://schemas.microsoft.com/office/drawing/2015/10/21/chartex" xmlns:cx3="http://schemas.microsoft.com/office/drawing/2016/5/9/chartex" xmlns:cx4="http://schemas.microsoft.com/office/drawing/2016/5/10/chartex" xmlns:cx5="http://schemas.microsoft.com/office/drawing/2016/5/11/chartex" xmlns:cx6="http://schemas.microsoft.com/office/drawing/2016/5/12/chartex" xmlns:cx7="http://schemas.microsoft.com/office/drawing/2016/5/13/chartex" xmlns:cx8="http://schemas.microsoft.com/office/drawing/2016/5/14/chartex" xmlns:mc="http://schemas.openxmlformats.org/markup-compatibility/2006" xmlns:aink="http://schemas.microsoft.com/office/drawing/2016/ink" xmlns:am3d="http://schemas.microsoft.com/office/drawing/2017/model3d" xmlns:o="urn:schemas-microsoft-com:office:office" xmlns:r="http://schemas.openxmlformats.org/officeDocument/2006/relationships" xmlns:m="http://schemas.openxmlformats.org/officeDocument/2006/math" xmlns:v="urn:schemas-microsoft-com:vml" xmlns:wp14="http://schemas.microsoft.com/office/word/2010/wordprocessingDrawing" xmlns:wp="http://schemas.openxmlformats.org/drawingml/2006/wordprocessingDrawing" xmlns:w10="urn:schemas-microsoft-com:office:word" xmlns:w="http://schemas.openxmlformats.org/wordprocessingml/2006/main" xmlns:w14="http://schemas.microsoft.com/office/word/2010/wordml" xmlns:w15="http://schemas.microsoft.com/office/word/2012/wordml" xmlns:w16cid="http://schemas.microsoft.com/office/word/2016/wordml/cid" xmlns:w16se="http://schemas.microsoft.com/office/word/2015/wordml/symex" xmlns:wpg="http://schemas.microsoft.com/office/word/2010/wordprocessingGroup" xmlns:wpi="http://schemas.microsoft.com/office/word/2010/wordprocessingInk" xmlns:wne="http://schemas.microsoft.com/office/word/2006/wordml" xmlns:wps="http://schemas.microsoft.com/office/word/2010/wordprocessingShape" mc:Ignorable="w14 w15 w16se w16cid wp14">
   <w:body>
     <w:tbl>
       <w:tblPr>
         <w:tblW w:w="0" w:type="auto"/>
         <w:tblLayout w:type="fixed"/>
-        <w:tblLook w:val="0000"/>
+        <w:tblLook w:val="0000" w:firstRow="0" w:lastRow="0" w:firstColumn="0" w:lastColumn="0" w:noHBand="0" w:noVBand="0"/>
       </w:tblPr>
       <w:tblGrid>
         <w:gridCol w:w="1278"/>
@@ -765,7 +765,7 @@
           <w:insideV w:val="single" w:sz="6" w:space="0" w:color="auto"/>
         </w:tblBorders>
         <w:tblLayout w:type="fixed"/>
-        <w:tblLook w:val="0000"/>
+        <w:tblLook w:val="0000" w:firstRow="0" w:lastRow="0" w:firstColumn="0" w:lastColumn="0" w:noHBand="0" w:noVBand="0"/>
       </w:tblPr>
       <w:tblGrid>
         <w:gridCol w:w="990"/>
@@ -4760,7 +4760,7 @@
           <w:noProof/>
         </w:rPr>
         <w:drawing>
-          <wp:inline distT="0" distB="0" distL="0" distR="0">
+          <wp:inline distT="0" distB="0" distL="0" distR="0" wp14:anchorId="2D7B4CF1" wp14:editId="6E43744B">
             <wp:extent cx="5484215" cy="1631950"/>
             <wp:effectExtent l="19050" t="0" r="2185" b="0"/>
             <wp:docPr id="1" name="Picture 0" descr="Game_screen.PNG"/>
@@ -4847,19 +4847,7 @@
         </w:numPr>
       </w:pPr>
       <w:r>
-        <w:t>Only people older tha</w:t>
-      </w:r>
-      <w:r>
-        <w:t>n</w:t>
-      </w:r>
-      <w:r>
-        <w:t xml:space="preserve"> 1</w:t>
-      </w:r>
-      <w:r>
-        <w:t>8</w:t>
-      </w:r>
-      <w:r>
-        <w:t xml:space="preserve"> can use this product</w:t>
+        <w:t>People have an android device to play the game</w:t>
       </w:r>
     </w:p>
     <w:p>
@@ -4870,6 +4858,31 @@
           <w:numId w:val="19"/>
         </w:numPr>
       </w:pPr>
+      <w:bookmarkStart w:id="31" w:name="_GoBack"/>
+      <w:bookmarkEnd w:id="31"/>
+    </w:p>
+    <w:p>
+      <w:pPr>
+        <w:pStyle w:val="BodyText2"/>
+      </w:pPr>
+    </w:p>
+    <w:p>
+      <w:pPr>
+        <w:pStyle w:val="Heading2"/>
+      </w:pPr>
+      <w:bookmarkStart w:id="32" w:name="_Toc526135408"/>
+      <w:r>
+        <w:t>6.2 CONSTRAINTS</w:t>
+      </w:r>
+      <w:bookmarkEnd w:id="32"/>
+    </w:p>
+    <w:p>
+      <w:pPr>
+        <w:pStyle w:val="BodyText2"/>
+      </w:pPr>
+      <w:r>
+        <w:t>The following is a list of constraints:</w:t>
+      </w:r>
     </w:p>
     <w:p>
       <w:pPr>
@@ -4879,28 +4892,14 @@
           <w:numId w:val="19"/>
         </w:numPr>
       </w:pPr>
-    </w:p>
-    <w:p>
-      <w:pPr>
-        <w:pStyle w:val="BodyText2"/>
-      </w:pPr>
-    </w:p>
-    <w:p>
-      <w:pPr>
-        <w:pStyle w:val="Heading2"/>
-      </w:pPr>
-      <w:bookmarkStart w:id="31" w:name="_Toc526135408"/>
-      <w:r>
-        <w:t>6.2 CONSTRAINTS</w:t>
-      </w:r>
-      <w:bookmarkEnd w:id="31"/>
-    </w:p>
-    <w:p>
-      <w:pPr>
-        <w:pStyle w:val="BodyText2"/>
-      </w:pPr>
-      <w:r>
-        <w:t>The following is a list of constraints:</w:t>
+      <w:r>
+        <w:t xml:space="preserve">Team lacks </w:t>
+      </w:r>
+      <w:r>
+        <w:t>android</w:t>
+      </w:r>
+      <w:r>
+        <w:t xml:space="preserve"> development skills</w:t>
       </w:r>
     </w:p>
     <w:p>
@@ -4911,15 +4910,6 @@
           <w:numId w:val="19"/>
         </w:numPr>
       </w:pPr>
-      <w:r>
-        <w:t xml:space="preserve">Team lacks </w:t>
-      </w:r>
-      <w:r>
-        <w:t>android</w:t>
-      </w:r>
-      <w:r>
-        <w:t xml:space="preserve"> development skills</w:t>
-      </w:r>
     </w:p>
     <w:p>
       <w:pPr>
@@ -4933,15 +4923,6 @@
     <w:p>
       <w:pPr>
         <w:pStyle w:val="BodyText2"/>
-        <w:numPr>
-          <w:ilvl w:val="0"/>
-          <w:numId w:val="19"/>
-        </w:numPr>
-      </w:pPr>
-    </w:p>
-    <w:p>
-      <w:pPr>
-        <w:pStyle w:val="BodyText2"/>
         <w:keepNext/>
         <w:keepLines/>
       </w:pPr>
@@ -4950,11 +4931,11 @@
       <w:pPr>
         <w:pStyle w:val="Heading2"/>
       </w:pPr>
-      <w:bookmarkStart w:id="32" w:name="_Toc526135409"/>
+      <w:bookmarkStart w:id="33" w:name="_Toc526135409"/>
       <w:r>
         <w:t>6.3 Out of Scope material</w:t>
       </w:r>
-      <w:bookmarkEnd w:id="32"/>
+      <w:bookmarkEnd w:id="33"/>
     </w:p>
     <w:p>
       <w:pPr>
@@ -5020,19 +5001,19 @@
       <w:pPr>
         <w:pStyle w:val="Heading1"/>
       </w:pPr>
-      <w:bookmarkStart w:id="33" w:name="_Toc462791980"/>
-      <w:bookmarkStart w:id="34" w:name="_Toc526135410"/>
+      <w:bookmarkStart w:id="34" w:name="_Toc462791980"/>
+      <w:bookmarkStart w:id="35" w:name="_Toc526135410"/>
       <w:r>
         <w:lastRenderedPageBreak/>
         <w:t xml:space="preserve">7.  </w:t>
       </w:r>
-      <w:bookmarkStart w:id="35" w:name="_Toc469714138"/>
+      <w:bookmarkStart w:id="36" w:name="_Toc469714138"/>
       <w:r>
         <w:t>Delivery and Schedule</w:t>
       </w:r>
-      <w:bookmarkEnd w:id="33"/>
       <w:bookmarkEnd w:id="34"/>
       <w:bookmarkEnd w:id="35"/>
+      <w:bookmarkEnd w:id="36"/>
     </w:p>
     <w:p>
       <w:pPr>
@@ -5063,7 +5044,7 @@
           <w:insideH w:val="single" w:sz="4" w:space="0" w:color="auto"/>
           <w:insideV w:val="single" w:sz="4" w:space="0" w:color="auto"/>
         </w:tblBorders>
-        <w:tblLook w:val="0000"/>
+        <w:tblLook w:val="0000" w:firstRow="0" w:lastRow="0" w:firstColumn="0" w:lastColumn="0" w:noHBand="0" w:noVBand="0"/>
       </w:tblPr>
       <w:tblGrid>
         <w:gridCol w:w="2025"/>
@@ -6142,14 +6123,14 @@
       <w:pPr>
         <w:pStyle w:val="Heading1"/>
       </w:pPr>
-      <w:bookmarkStart w:id="36" w:name="_Toc462791981"/>
-      <w:bookmarkStart w:id="37" w:name="_Toc526135411"/>
+      <w:bookmarkStart w:id="37" w:name="_Toc462791981"/>
+      <w:bookmarkStart w:id="38" w:name="_Toc526135411"/>
       <w:r>
         <w:lastRenderedPageBreak/>
         <w:t>8.  Stakeholder Approval Form</w:t>
       </w:r>
-      <w:bookmarkEnd w:id="36"/>
       <w:bookmarkEnd w:id="37"/>
+      <w:bookmarkEnd w:id="38"/>
     </w:p>
     <w:p>
       <w:pPr>
@@ -6172,7 +6153,7 @@
           <w:insideH w:val="single" w:sz="4" w:space="0" w:color="auto"/>
           <w:insideV w:val="single" w:sz="4" w:space="0" w:color="auto"/>
         </w:tblBorders>
-        <w:tblLook w:val="0000"/>
+        <w:tblLook w:val="0000" w:firstRow="0" w:lastRow="0" w:firstColumn="0" w:lastColumn="0" w:noHBand="0" w:noVBand="0"/>
       </w:tblPr>
       <w:tblGrid>
         <w:gridCol w:w="2250"/>
@@ -6256,11 +6237,9 @@
               <w:pStyle w:val="BodyText1"/>
               <w:ind w:left="0"/>
             </w:pPr>
-            <w:smartTag w:uri="urn:schemas-microsoft-com:office:smarttags" w:element="PersonName">
-              <w:r>
-                <w:t>Bahram Khalili</w:t>
-              </w:r>
-            </w:smartTag>
+            <w:r>
+              <w:t>Bahram Khalili</w:t>
+            </w:r>
           </w:p>
           <w:p>
             <w:pPr>
@@ -6322,13 +6301,8 @@
             </w:r>
             <w:proofErr w:type="spellEnd"/>
             <w:r>
-              <w:t xml:space="preserve"> </w:t>
-            </w:r>
-            <w:proofErr w:type="spellStart"/>
-            <w:r>
-              <w:t>Singhal</w:t>
-            </w:r>
-            <w:proofErr w:type="spellEnd"/>
+              <w:t xml:space="preserve"> Singhal</w:t>
+            </w:r>
           </w:p>
           <w:p>
             <w:pPr>
@@ -6385,12 +6359,7 @@
               <w:ind w:left="0"/>
             </w:pPr>
             <w:r>
-              <w:t>{Team member Name</w:t>
-            </w:r>
-            <w:bookmarkStart w:id="38" w:name="_GoBack"/>
-            <w:bookmarkEnd w:id="38"/>
-            <w:r>
-              <w:t>}</w:t>
+              <w:t>{Team member Name}</w:t>
             </w:r>
           </w:p>
           <w:p>
@@ -6679,7 +6648,7 @@
 </file>
 
 <file path=word/endnotes.xml><?xml version="1.0" encoding="utf-8"?>
-<w:endnotes xmlns:ve="http://schemas.openxmlformats.org/markup-compatibility/2006" xmlns:o="urn:schemas-microsoft-com:office:office" xmlns:r="http://schemas.openxmlformats.org/officeDocument/2006/relationships" xmlns:m="http://schemas.openxmlformats.org/officeDocument/2006/math" xmlns:v="urn:schemas-microsoft-com:vml" xmlns:wp="http://schemas.openxmlformats.org/drawingml/2006/wordprocessingDrawing" xmlns:w10="urn:schemas-microsoft-com:office:word" xmlns:w="http://schemas.openxmlformats.org/wordprocessingml/2006/main" xmlns:wne="http://schemas.microsoft.com/office/word/2006/wordml">
+<w:endnotes xmlns:wpc="http://schemas.microsoft.com/office/word/2010/wordprocessingCanvas" xmlns:cx="http://schemas.microsoft.com/office/drawing/2014/chartex" xmlns:cx1="http://schemas.microsoft.com/office/drawing/2015/9/8/chartex" xmlns:cx2="http://schemas.microsoft.com/office/drawing/2015/10/21/chartex" xmlns:cx3="http://schemas.microsoft.com/office/drawing/2016/5/9/chartex" xmlns:cx4="http://schemas.microsoft.com/office/drawing/2016/5/10/chartex" xmlns:cx5="http://schemas.microsoft.com/office/drawing/2016/5/11/chartex" xmlns:cx6="http://schemas.microsoft.com/office/drawing/2016/5/12/chartex" xmlns:cx7="http://schemas.microsoft.com/office/drawing/2016/5/13/chartex" xmlns:cx8="http://schemas.microsoft.com/office/drawing/2016/5/14/chartex" xmlns:mc="http://schemas.openxmlformats.org/markup-compatibility/2006" xmlns:aink="http://schemas.microsoft.com/office/drawing/2016/ink" xmlns:am3d="http://schemas.microsoft.com/office/drawing/2017/model3d" xmlns:o="urn:schemas-microsoft-com:office:office" xmlns:r="http://schemas.openxmlformats.org/officeDocument/2006/relationships" xmlns:m="http://schemas.openxmlformats.org/officeDocument/2006/math" xmlns:v="urn:schemas-microsoft-com:vml" xmlns:wp14="http://schemas.microsoft.com/office/word/2010/wordprocessingDrawing" xmlns:wp="http://schemas.openxmlformats.org/drawingml/2006/wordprocessingDrawing" xmlns:w10="urn:schemas-microsoft-com:office:word" xmlns:w="http://schemas.openxmlformats.org/wordprocessingml/2006/main" xmlns:w14="http://schemas.microsoft.com/office/word/2010/wordml" xmlns:w15="http://schemas.microsoft.com/office/word/2012/wordml" xmlns:w16cid="http://schemas.microsoft.com/office/word/2016/wordml/cid" xmlns:w16se="http://schemas.microsoft.com/office/word/2015/wordml/symex" xmlns:wpg="http://schemas.microsoft.com/office/word/2010/wordprocessingGroup" xmlns:wpi="http://schemas.microsoft.com/office/word/2010/wordprocessingInk" xmlns:wne="http://schemas.microsoft.com/office/word/2006/wordml" xmlns:wps="http://schemas.microsoft.com/office/word/2010/wordprocessingShape" mc:Ignorable="w14 w15 w16se w16cid wp14">
   <w:endnote w:type="separator" w:id="-1">
     <w:p>
       <w:r>
@@ -6698,7 +6667,7 @@
 </file>
 
 <file path=word/footer1.xml><?xml version="1.0" encoding="utf-8"?>
-<w:ftr xmlns:ve="http://schemas.openxmlformats.org/markup-compatibility/2006" xmlns:o="urn:schemas-microsoft-com:office:office" xmlns:r="http://schemas.openxmlformats.org/officeDocument/2006/relationships" xmlns:m="http://schemas.openxmlformats.org/officeDocument/2006/math" xmlns:v="urn:schemas-microsoft-com:vml" xmlns:wp="http://schemas.openxmlformats.org/drawingml/2006/wordprocessingDrawing" xmlns:w10="urn:schemas-microsoft-com:office:word" xmlns:w="http://schemas.openxmlformats.org/wordprocessingml/2006/main" xmlns:wne="http://schemas.microsoft.com/office/word/2006/wordml">
+<w:ftr xmlns:wpc="http://schemas.microsoft.com/office/word/2010/wordprocessingCanvas" xmlns:cx="http://schemas.microsoft.com/office/drawing/2014/chartex" xmlns:cx1="http://schemas.microsoft.com/office/drawing/2015/9/8/chartex" xmlns:cx2="http://schemas.microsoft.com/office/drawing/2015/10/21/chartex" xmlns:cx3="http://schemas.microsoft.com/office/drawing/2016/5/9/chartex" xmlns:cx4="http://schemas.microsoft.com/office/drawing/2016/5/10/chartex" xmlns:cx5="http://schemas.microsoft.com/office/drawing/2016/5/11/chartex" xmlns:cx6="http://schemas.microsoft.com/office/drawing/2016/5/12/chartex" xmlns:cx7="http://schemas.microsoft.com/office/drawing/2016/5/13/chartex" xmlns:cx8="http://schemas.microsoft.com/office/drawing/2016/5/14/chartex" xmlns:mc="http://schemas.openxmlformats.org/markup-compatibility/2006" xmlns:aink="http://schemas.microsoft.com/office/drawing/2016/ink" xmlns:am3d="http://schemas.microsoft.com/office/drawing/2017/model3d" xmlns:o="urn:schemas-microsoft-com:office:office" xmlns:r="http://schemas.openxmlformats.org/officeDocument/2006/relationships" xmlns:m="http://schemas.openxmlformats.org/officeDocument/2006/math" xmlns:v="urn:schemas-microsoft-com:vml" xmlns:wp14="http://schemas.microsoft.com/office/word/2010/wordprocessingDrawing" xmlns:wp="http://schemas.openxmlformats.org/drawingml/2006/wordprocessingDrawing" xmlns:w10="urn:schemas-microsoft-com:office:word" xmlns:w="http://schemas.openxmlformats.org/wordprocessingml/2006/main" xmlns:w14="http://schemas.microsoft.com/office/word/2010/wordml" xmlns:w15="http://schemas.microsoft.com/office/word/2012/wordml" xmlns:w16cid="http://schemas.microsoft.com/office/word/2016/wordml/cid" xmlns:w16se="http://schemas.microsoft.com/office/word/2015/wordml/symex" xmlns:wpg="http://schemas.microsoft.com/office/word/2010/wordprocessingGroup" xmlns:wpi="http://schemas.microsoft.com/office/word/2010/wordprocessingInk" xmlns:wne="http://schemas.microsoft.com/office/word/2006/wordml" xmlns:wps="http://schemas.microsoft.com/office/word/2010/wordprocessingShape" mc:Ignorable="w14 w15 w16se w16cid wp14">
   <w:p>
     <w:pPr>
       <w:pStyle w:val="Footer"/>
@@ -6765,7 +6734,7 @@
 </file>
 
 <file path=word/footer2.xml><?xml version="1.0" encoding="utf-8"?>
-<w:ftr xmlns:ve="http://schemas.openxmlformats.org/markup-compatibility/2006" xmlns:o="urn:schemas-microsoft-com:office:office" xmlns:r="http://schemas.openxmlformats.org/officeDocument/2006/relationships" xmlns:m="http://schemas.openxmlformats.org/officeDocument/2006/math" xmlns:v="urn:schemas-microsoft-com:vml" xmlns:wp="http://schemas.openxmlformats.org/drawingml/2006/wordprocessingDrawing" xmlns:w10="urn:schemas-microsoft-com:office:word" xmlns:w="http://schemas.openxmlformats.org/wordprocessingml/2006/main" xmlns:wne="http://schemas.microsoft.com/office/word/2006/wordml">
+<w:ftr xmlns:wpc="http://schemas.microsoft.com/office/word/2010/wordprocessingCanvas" xmlns:cx="http://schemas.microsoft.com/office/drawing/2014/chartex" xmlns:cx1="http://schemas.microsoft.com/office/drawing/2015/9/8/chartex" xmlns:cx2="http://schemas.microsoft.com/office/drawing/2015/10/21/chartex" xmlns:cx3="http://schemas.microsoft.com/office/drawing/2016/5/9/chartex" xmlns:cx4="http://schemas.microsoft.com/office/drawing/2016/5/10/chartex" xmlns:cx5="http://schemas.microsoft.com/office/drawing/2016/5/11/chartex" xmlns:cx6="http://schemas.microsoft.com/office/drawing/2016/5/12/chartex" xmlns:cx7="http://schemas.microsoft.com/office/drawing/2016/5/13/chartex" xmlns:cx8="http://schemas.microsoft.com/office/drawing/2016/5/14/chartex" xmlns:mc="http://schemas.openxmlformats.org/markup-compatibility/2006" xmlns:aink="http://schemas.microsoft.com/office/drawing/2016/ink" xmlns:am3d="http://schemas.microsoft.com/office/drawing/2017/model3d" xmlns:o="urn:schemas-microsoft-com:office:office" xmlns:r="http://schemas.openxmlformats.org/officeDocument/2006/relationships" xmlns:m="http://schemas.openxmlformats.org/officeDocument/2006/math" xmlns:v="urn:schemas-microsoft-com:vml" xmlns:wp14="http://schemas.microsoft.com/office/word/2010/wordprocessingDrawing" xmlns:wp="http://schemas.openxmlformats.org/drawingml/2006/wordprocessingDrawing" xmlns:w10="urn:schemas-microsoft-com:office:word" xmlns:w="http://schemas.openxmlformats.org/wordprocessingml/2006/main" xmlns:w14="http://schemas.microsoft.com/office/word/2010/wordml" xmlns:w15="http://schemas.microsoft.com/office/word/2012/wordml" xmlns:w16cid="http://schemas.microsoft.com/office/word/2016/wordml/cid" xmlns:w16se="http://schemas.microsoft.com/office/word/2015/wordml/symex" xmlns:wpg="http://schemas.microsoft.com/office/word/2010/wordprocessingGroup" xmlns:wpi="http://schemas.microsoft.com/office/word/2010/wordprocessingInk" xmlns:wne="http://schemas.microsoft.com/office/word/2006/wordml" xmlns:wps="http://schemas.microsoft.com/office/word/2010/wordprocessingShape" mc:Ignorable="w14 w15 w16se w16cid wp14">
   <w:p>
     <w:pPr>
       <w:pStyle w:val="Footer"/>
@@ -6779,7 +6748,7 @@
 </file>
 
 <file path=word/footer3.xml><?xml version="1.0" encoding="utf-8"?>
-<w:ftr xmlns:ve="http://schemas.openxmlformats.org/markup-compatibility/2006" xmlns:o="urn:schemas-microsoft-com:office:office" xmlns:r="http://schemas.openxmlformats.org/officeDocument/2006/relationships" xmlns:m="http://schemas.openxmlformats.org/officeDocument/2006/math" xmlns:v="urn:schemas-microsoft-com:vml" xmlns:wp="http://schemas.openxmlformats.org/drawingml/2006/wordprocessingDrawing" xmlns:w10="urn:schemas-microsoft-com:office:word" xmlns:w="http://schemas.openxmlformats.org/wordprocessingml/2006/main" xmlns:wne="http://schemas.microsoft.com/office/word/2006/wordml">
+<w:ftr xmlns:wpc="http://schemas.microsoft.com/office/word/2010/wordprocessingCanvas" xmlns:cx="http://schemas.microsoft.com/office/drawing/2014/chartex" xmlns:cx1="http://schemas.microsoft.com/office/drawing/2015/9/8/chartex" xmlns:cx2="http://schemas.microsoft.com/office/drawing/2015/10/21/chartex" xmlns:cx3="http://schemas.microsoft.com/office/drawing/2016/5/9/chartex" xmlns:cx4="http://schemas.microsoft.com/office/drawing/2016/5/10/chartex" xmlns:cx5="http://schemas.microsoft.com/office/drawing/2016/5/11/chartex" xmlns:cx6="http://schemas.microsoft.com/office/drawing/2016/5/12/chartex" xmlns:cx7="http://schemas.microsoft.com/office/drawing/2016/5/13/chartex" xmlns:cx8="http://schemas.microsoft.com/office/drawing/2016/5/14/chartex" xmlns:mc="http://schemas.openxmlformats.org/markup-compatibility/2006" xmlns:aink="http://schemas.microsoft.com/office/drawing/2016/ink" xmlns:am3d="http://schemas.microsoft.com/office/drawing/2017/model3d" xmlns:o="urn:schemas-microsoft-com:office:office" xmlns:r="http://schemas.openxmlformats.org/officeDocument/2006/relationships" xmlns:m="http://schemas.openxmlformats.org/officeDocument/2006/math" xmlns:v="urn:schemas-microsoft-com:vml" xmlns:wp14="http://schemas.microsoft.com/office/word/2010/wordprocessingDrawing" xmlns:wp="http://schemas.openxmlformats.org/drawingml/2006/wordprocessingDrawing" xmlns:w10="urn:schemas-microsoft-com:office:word" xmlns:w="http://schemas.openxmlformats.org/wordprocessingml/2006/main" xmlns:w14="http://schemas.microsoft.com/office/word/2010/wordml" xmlns:w15="http://schemas.microsoft.com/office/word/2012/wordml" xmlns:w16cid="http://schemas.microsoft.com/office/word/2016/wordml/cid" xmlns:w16se="http://schemas.microsoft.com/office/word/2015/wordml/symex" xmlns:wpg="http://schemas.microsoft.com/office/word/2010/wordprocessingGroup" xmlns:wpi="http://schemas.microsoft.com/office/word/2010/wordprocessingInk" xmlns:wne="http://schemas.microsoft.com/office/word/2006/wordml" xmlns:wps="http://schemas.microsoft.com/office/word/2010/wordprocessingShape" mc:Ignorable="w14 w15 w16se w16cid wp14">
   <w:p>
     <w:pPr>
       <w:pStyle w:val="Footer"/>
@@ -6824,7 +6793,7 @@
 </file>
 
 <file path=word/footnotes.xml><?xml version="1.0" encoding="utf-8"?>
-<w:footnotes xmlns:ve="http://schemas.openxmlformats.org/markup-compatibility/2006" xmlns:o="urn:schemas-microsoft-com:office:office" xmlns:r="http://schemas.openxmlformats.org/officeDocument/2006/relationships" xmlns:m="http://schemas.openxmlformats.org/officeDocument/2006/math" xmlns:v="urn:schemas-microsoft-com:vml" xmlns:wp="http://schemas.openxmlformats.org/drawingml/2006/wordprocessingDrawing" xmlns:w10="urn:schemas-microsoft-com:office:word" xmlns:w="http://schemas.openxmlformats.org/wordprocessingml/2006/main" xmlns:wne="http://schemas.microsoft.com/office/word/2006/wordml">
+<w:footnotes xmlns:wpc="http://schemas.microsoft.com/office/word/2010/wordprocessingCanvas" xmlns:cx="http://schemas.microsoft.com/office/drawing/2014/chartex" xmlns:cx1="http://schemas.microsoft.com/office/drawing/2015/9/8/chartex" xmlns:cx2="http://schemas.microsoft.com/office/drawing/2015/10/21/chartex" xmlns:cx3="http://schemas.microsoft.com/office/drawing/2016/5/9/chartex" xmlns:cx4="http://schemas.microsoft.com/office/drawing/2016/5/10/chartex" xmlns:cx5="http://schemas.microsoft.com/office/drawing/2016/5/11/chartex" xmlns:cx6="http://schemas.microsoft.com/office/drawing/2016/5/12/chartex" xmlns:cx7="http://schemas.microsoft.com/office/drawing/2016/5/13/chartex" xmlns:cx8="http://schemas.microsoft.com/office/drawing/2016/5/14/chartex" xmlns:mc="http://schemas.openxmlformats.org/markup-compatibility/2006" xmlns:aink="http://schemas.microsoft.com/office/drawing/2016/ink" xmlns:am3d="http://schemas.microsoft.com/office/drawing/2017/model3d" xmlns:o="urn:schemas-microsoft-com:office:office" xmlns:r="http://schemas.openxmlformats.org/officeDocument/2006/relationships" xmlns:m="http://schemas.openxmlformats.org/officeDocument/2006/math" xmlns:v="urn:schemas-microsoft-com:vml" xmlns:wp14="http://schemas.microsoft.com/office/word/2010/wordprocessingDrawing" xmlns:wp="http://schemas.openxmlformats.org/drawingml/2006/wordprocessingDrawing" xmlns:w10="urn:schemas-microsoft-com:office:word" xmlns:w="http://schemas.openxmlformats.org/wordprocessingml/2006/main" xmlns:w14="http://schemas.microsoft.com/office/word/2010/wordml" xmlns:w15="http://schemas.microsoft.com/office/word/2012/wordml" xmlns:w16cid="http://schemas.microsoft.com/office/word/2016/wordml/cid" xmlns:w16se="http://schemas.microsoft.com/office/word/2015/wordml/symex" xmlns:wpg="http://schemas.microsoft.com/office/word/2010/wordprocessingGroup" xmlns:wpi="http://schemas.microsoft.com/office/word/2010/wordprocessingInk" xmlns:wne="http://schemas.microsoft.com/office/word/2006/wordml" xmlns:wps="http://schemas.microsoft.com/office/word/2010/wordprocessingShape" mc:Ignorable="w14 w15 w16se w16cid wp14">
   <w:footnote w:type="separator" w:id="-1">
     <w:p>
       <w:r>
@@ -6843,7 +6812,7 @@
 </file>
 
 <file path=word/header1.xml><?xml version="1.0" encoding="utf-8"?>
-<w:hdr xmlns:ve="http://schemas.openxmlformats.org/markup-compatibility/2006" xmlns:o="urn:schemas-microsoft-com:office:office" xmlns:r="http://schemas.openxmlformats.org/officeDocument/2006/relationships" xmlns:m="http://schemas.openxmlformats.org/officeDocument/2006/math" xmlns:v="urn:schemas-microsoft-com:vml" xmlns:wp="http://schemas.openxmlformats.org/drawingml/2006/wordprocessingDrawing" xmlns:w10="urn:schemas-microsoft-com:office:word" xmlns:w="http://schemas.openxmlformats.org/wordprocessingml/2006/main" xmlns:wne="http://schemas.microsoft.com/office/word/2006/wordml">
+<w:hdr xmlns:wpc="http://schemas.microsoft.com/office/word/2010/wordprocessingCanvas" xmlns:cx="http://schemas.microsoft.com/office/drawing/2014/chartex" xmlns:cx1="http://schemas.microsoft.com/office/drawing/2015/9/8/chartex" xmlns:cx2="http://schemas.microsoft.com/office/drawing/2015/10/21/chartex" xmlns:cx3="http://schemas.microsoft.com/office/drawing/2016/5/9/chartex" xmlns:cx4="http://schemas.microsoft.com/office/drawing/2016/5/10/chartex" xmlns:cx5="http://schemas.microsoft.com/office/drawing/2016/5/11/chartex" xmlns:cx6="http://schemas.microsoft.com/office/drawing/2016/5/12/chartex" xmlns:cx7="http://schemas.microsoft.com/office/drawing/2016/5/13/chartex" xmlns:cx8="http://schemas.microsoft.com/office/drawing/2016/5/14/chartex" xmlns:mc="http://schemas.openxmlformats.org/markup-compatibility/2006" xmlns:aink="http://schemas.microsoft.com/office/drawing/2016/ink" xmlns:am3d="http://schemas.microsoft.com/office/drawing/2017/model3d" xmlns:o="urn:schemas-microsoft-com:office:office" xmlns:r="http://schemas.openxmlformats.org/officeDocument/2006/relationships" xmlns:m="http://schemas.openxmlformats.org/officeDocument/2006/math" xmlns:v="urn:schemas-microsoft-com:vml" xmlns:wp14="http://schemas.microsoft.com/office/word/2010/wordprocessingDrawing" xmlns:wp="http://schemas.openxmlformats.org/drawingml/2006/wordprocessingDrawing" xmlns:w10="urn:schemas-microsoft-com:office:word" xmlns:w="http://schemas.openxmlformats.org/wordprocessingml/2006/main" xmlns:w14="http://schemas.microsoft.com/office/word/2010/wordml" xmlns:w15="http://schemas.microsoft.com/office/word/2012/wordml" xmlns:w16cid="http://schemas.microsoft.com/office/word/2016/wordml/cid" xmlns:w16se="http://schemas.microsoft.com/office/word/2015/wordml/symex" xmlns:wpg="http://schemas.microsoft.com/office/word/2010/wordprocessingGroup" xmlns:wpi="http://schemas.microsoft.com/office/word/2010/wordprocessingInk" xmlns:wne="http://schemas.microsoft.com/office/word/2006/wordml" xmlns:wps="http://schemas.microsoft.com/office/word/2010/wordprocessingShape" mc:Ignorable="w14 w15 w16se w16cid wp14">
   <w:p>
     <w:pPr>
       <w:pStyle w:val="Header"/>
@@ -6868,8 +6837,8 @@
 </file>
 
 <file path=word/numbering.xml><?xml version="1.0" encoding="utf-8"?>
-<w:numbering xmlns:ve="http://schemas.openxmlformats.org/markup-compatibility/2006" xmlns:o="urn:schemas-microsoft-com:office:office" xmlns:r="http://schemas.openxmlformats.org/officeDocument/2006/relationships" xmlns:m="http://schemas.openxmlformats.org/officeDocument/2006/math" xmlns:v="urn:schemas-microsoft-com:vml" xmlns:wp="http://schemas.openxmlformats.org/drawingml/2006/wordprocessingDrawing" xmlns:w10="urn:schemas-microsoft-com:office:word" xmlns:w="http://schemas.openxmlformats.org/wordprocessingml/2006/main" xmlns:wne="http://schemas.microsoft.com/office/word/2006/wordml">
-  <w:abstractNum w:abstractNumId="0">
+<w:numbering xmlns:wpc="http://schemas.microsoft.com/office/word/2010/wordprocessingCanvas" xmlns:cx="http://schemas.microsoft.com/office/drawing/2014/chartex" xmlns:cx1="http://schemas.microsoft.com/office/drawing/2015/9/8/chartex" xmlns:cx2="http://schemas.microsoft.com/office/drawing/2015/10/21/chartex" xmlns:cx3="http://schemas.microsoft.com/office/drawing/2016/5/9/chartex" xmlns:cx4="http://schemas.microsoft.com/office/drawing/2016/5/10/chartex" xmlns:cx5="http://schemas.microsoft.com/office/drawing/2016/5/11/chartex" xmlns:cx6="http://schemas.microsoft.com/office/drawing/2016/5/12/chartex" xmlns:cx7="http://schemas.microsoft.com/office/drawing/2016/5/13/chartex" xmlns:cx8="http://schemas.microsoft.com/office/drawing/2016/5/14/chartex" xmlns:mc="http://schemas.openxmlformats.org/markup-compatibility/2006" xmlns:aink="http://schemas.microsoft.com/office/drawing/2016/ink" xmlns:am3d="http://schemas.microsoft.com/office/drawing/2017/model3d" xmlns:o="urn:schemas-microsoft-com:office:office" xmlns:r="http://schemas.openxmlformats.org/officeDocument/2006/relationships" xmlns:m="http://schemas.openxmlformats.org/officeDocument/2006/math" xmlns:v="urn:schemas-microsoft-com:vml" xmlns:wp14="http://schemas.microsoft.com/office/word/2010/wordprocessingDrawing" xmlns:wp="http://schemas.openxmlformats.org/drawingml/2006/wordprocessingDrawing" xmlns:w10="urn:schemas-microsoft-com:office:word" xmlns:w="http://schemas.openxmlformats.org/wordprocessingml/2006/main" xmlns:w14="http://schemas.microsoft.com/office/word/2010/wordml" xmlns:w15="http://schemas.microsoft.com/office/word/2012/wordml" xmlns:w16cid="http://schemas.microsoft.com/office/word/2016/wordml/cid" xmlns:w16se="http://schemas.microsoft.com/office/word/2015/wordml/symex" xmlns:wpg="http://schemas.microsoft.com/office/word/2010/wordprocessingGroup" xmlns:wpi="http://schemas.microsoft.com/office/word/2010/wordprocessingInk" xmlns:wne="http://schemas.microsoft.com/office/word/2006/wordml" xmlns:wps="http://schemas.microsoft.com/office/word/2010/wordprocessingShape" mc:Ignorable="w14 w15 w16se w16cid wp14">
+  <w:abstractNum w:abstractNumId="0" w15:restartNumberingAfterBreak="0">
     <w:nsid w:val="FFFFFFFE"/>
     <w:multiLevelType w:val="singleLevel"/>
     <w:tmpl w:val="FFFFFFFF"/>
@@ -6879,7 +6848,7 @@
       <w:lvlJc w:val="left"/>
     </w:lvl>
   </w:abstractNum>
-  <w:abstractNum w:abstractNumId="1">
+  <w:abstractNum w:abstractNumId="1" w15:restartNumberingAfterBreak="0">
     <w:nsid w:val="05EF529F"/>
     <w:multiLevelType w:val="singleLevel"/>
     <w:tmpl w:val="E9B4417A"/>
@@ -6894,7 +6863,7 @@
       </w:pPr>
     </w:lvl>
   </w:abstractNum>
-  <w:abstractNum w:abstractNumId="2">
+  <w:abstractNum w:abstractNumId="2" w15:restartNumberingAfterBreak="0">
     <w:nsid w:val="107C1DD5"/>
     <w:multiLevelType w:val="singleLevel"/>
     <w:tmpl w:val="3C0C06B8"/>
@@ -6911,7 +6880,7 @@
       </w:pPr>
     </w:lvl>
   </w:abstractNum>
-  <w:abstractNum w:abstractNumId="3">
+  <w:abstractNum w:abstractNumId="3" w15:restartNumberingAfterBreak="0">
     <w:nsid w:val="163655AD"/>
     <w:multiLevelType w:val="singleLevel"/>
     <w:tmpl w:val="1AC6A202"/>
@@ -6926,7 +6895,7 @@
       </w:pPr>
     </w:lvl>
   </w:abstractNum>
-  <w:abstractNum w:abstractNumId="4">
+  <w:abstractNum w:abstractNumId="4" w15:restartNumberingAfterBreak="0">
     <w:nsid w:val="240331A8"/>
     <w:multiLevelType w:val="hybridMultilevel"/>
     <w:tmpl w:val="6322830C"/>
@@ -7066,7 +7035,7 @@
       </w:rPr>
     </w:lvl>
   </w:abstractNum>
-  <w:abstractNum w:abstractNumId="5">
+  <w:abstractNum w:abstractNumId="5" w15:restartNumberingAfterBreak="0">
     <w:nsid w:val="25B5556C"/>
     <w:multiLevelType w:val="singleLevel"/>
     <w:tmpl w:val="C3EA9304"/>
@@ -7085,7 +7054,7 @@
       </w:rPr>
     </w:lvl>
   </w:abstractNum>
-  <w:abstractNum w:abstractNumId="6">
+  <w:abstractNum w:abstractNumId="6" w15:restartNumberingAfterBreak="0">
     <w:nsid w:val="26694A0F"/>
     <w:multiLevelType w:val="singleLevel"/>
     <w:tmpl w:val="B4BAFA46"/>
@@ -7102,7 +7071,7 @@
       </w:pPr>
     </w:lvl>
   </w:abstractNum>
-  <w:abstractNum w:abstractNumId="7">
+  <w:abstractNum w:abstractNumId="7" w15:restartNumberingAfterBreak="0">
     <w:nsid w:val="2ED15748"/>
     <w:multiLevelType w:val="singleLevel"/>
     <w:tmpl w:val="6F9882EA"/>
@@ -7117,7 +7086,7 @@
       </w:pPr>
     </w:lvl>
   </w:abstractNum>
-  <w:abstractNum w:abstractNumId="8">
+  <w:abstractNum w:abstractNumId="8" w15:restartNumberingAfterBreak="0">
     <w:nsid w:val="37B72497"/>
     <w:multiLevelType w:val="singleLevel"/>
     <w:tmpl w:val="0409000F"/>
@@ -7134,7 +7103,7 @@
       </w:pPr>
     </w:lvl>
   </w:abstractNum>
-  <w:abstractNum w:abstractNumId="9">
+  <w:abstractNum w:abstractNumId="9" w15:restartNumberingAfterBreak="0">
     <w:nsid w:val="427264B3"/>
     <w:multiLevelType w:val="hybridMultilevel"/>
     <w:tmpl w:val="80BC1BD4"/>
@@ -7273,7 +7242,7 @@
       </w:rPr>
     </w:lvl>
   </w:abstractNum>
-  <w:abstractNum w:abstractNumId="10">
+  <w:abstractNum w:abstractNumId="10" w15:restartNumberingAfterBreak="0">
     <w:nsid w:val="61C92C81"/>
     <w:multiLevelType w:val="multilevel"/>
     <w:tmpl w:val="190C649E"/>
@@ -7344,7 +7313,7 @@
       </w:pPr>
     </w:lvl>
   </w:abstractNum>
-  <w:abstractNum w:abstractNumId="11">
+  <w:abstractNum w:abstractNumId="11" w15:restartNumberingAfterBreak="0">
     <w:nsid w:val="7ADD3B11"/>
     <w:multiLevelType w:val="singleLevel"/>
     <w:tmpl w:val="0409000F"/>
@@ -7953,7 +7922,7 @@
 </file>
 
 <file path=word/styles.xml><?xml version="1.0" encoding="utf-8"?>
-<w:styles xmlns:r="http://schemas.openxmlformats.org/officeDocument/2006/relationships" xmlns:w="http://schemas.openxmlformats.org/wordprocessingml/2006/main">
+<w:styles xmlns:mc="http://schemas.openxmlformats.org/markup-compatibility/2006" xmlns:r="http://schemas.openxmlformats.org/officeDocument/2006/relationships" xmlns:w="http://schemas.openxmlformats.org/wordprocessingml/2006/main" xmlns:w14="http://schemas.microsoft.com/office/word/2010/wordml" xmlns:w15="http://schemas.microsoft.com/office/word/2012/wordml" xmlns:w16cid="http://schemas.microsoft.com/office/word/2016/wordml/cid" xmlns:w16se="http://schemas.microsoft.com/office/word/2015/wordml/symex" mc:Ignorable="w14 w15 w16se w16cid">
   <w:docDefaults>
     <w:rPrDefault>
       <w:rPr>
@@ -7963,143 +7932,376 @@
     </w:rPrDefault>
     <w:pPrDefault/>
   </w:docDefaults>
-  <w:latentStyles w:defLockedState="0" w:defUIPriority="0" w:defSemiHidden="1" w:defUnhideWhenUsed="1" w:defQFormat="0" w:count="267">
-    <w:lsdException w:name="Normal" w:semiHidden="0" w:unhideWhenUsed="0" w:qFormat="1"/>
-    <w:lsdException w:name="heading 1" w:semiHidden="0" w:unhideWhenUsed="0" w:qFormat="1"/>
-    <w:lsdException w:name="heading 2" w:semiHidden="0" w:unhideWhenUsed="0" w:qFormat="1"/>
-    <w:lsdException w:name="heading 3" w:semiHidden="0" w:unhideWhenUsed="0" w:qFormat="1"/>
-    <w:lsdException w:name="heading 4" w:semiHidden="0" w:unhideWhenUsed="0" w:qFormat="1"/>
-    <w:lsdException w:name="heading 5" w:semiHidden="0" w:unhideWhenUsed="0" w:qFormat="1"/>
-    <w:lsdException w:name="heading 6" w:semiHidden="0" w:unhideWhenUsed="0" w:qFormat="1"/>
-    <w:lsdException w:name="heading 7" w:qFormat="1"/>
-    <w:lsdException w:name="heading 8" w:qFormat="1"/>
-    <w:lsdException w:name="heading 9" w:qFormat="1"/>
-    <w:lsdException w:name="toc 1" w:uiPriority="39"/>
-    <w:lsdException w:name="toc 2" w:uiPriority="39"/>
-    <w:lsdException w:name="caption" w:qFormat="1"/>
-    <w:lsdException w:name="List Number" w:semiHidden="0" w:unhideWhenUsed="0"/>
-    <w:lsdException w:name="List 4" w:semiHidden="0" w:unhideWhenUsed="0"/>
-    <w:lsdException w:name="List 5" w:semiHidden="0" w:unhideWhenUsed="0"/>
-    <w:lsdException w:name="Title" w:semiHidden="0" w:unhideWhenUsed="0" w:qFormat="1"/>
-    <w:lsdException w:name="Subtitle" w:semiHidden="0" w:unhideWhenUsed="0" w:qFormat="1"/>
-    <w:lsdException w:name="Salutation" w:semiHidden="0" w:unhideWhenUsed="0"/>
-    <w:lsdException w:name="Date" w:semiHidden="0" w:unhideWhenUsed="0"/>
-    <w:lsdException w:name="Body Text First Indent" w:semiHidden="0" w:unhideWhenUsed="0"/>
-    <w:lsdException w:name="Hyperlink" w:uiPriority="99"/>
-    <w:lsdException w:name="Strong" w:semiHidden="0" w:unhideWhenUsed="0" w:qFormat="1"/>
-    <w:lsdException w:name="Emphasis" w:semiHidden="0" w:unhideWhenUsed="0" w:qFormat="1"/>
-    <w:lsdException w:name="Table Grid" w:semiHidden="0" w:unhideWhenUsed="0"/>
-    <w:lsdException w:name="Placeholder Text" w:uiPriority="99" w:unhideWhenUsed="0"/>
-    <w:lsdException w:name="No Spacing" w:semiHidden="0" w:uiPriority="1" w:unhideWhenUsed="0" w:qFormat="1"/>
-    <w:lsdException w:name="Light Shading" w:semiHidden="0" w:uiPriority="60" w:unhideWhenUsed="0"/>
-    <w:lsdException w:name="Light List" w:semiHidden="0" w:uiPriority="61" w:unhideWhenUsed="0"/>
-    <w:lsdException w:name="Light Grid" w:semiHidden="0" w:uiPriority="62" w:unhideWhenUsed="0"/>
-    <w:lsdException w:name="Medium Shading 1" w:semiHidden="0" w:uiPriority="63" w:unhideWhenUsed="0"/>
-    <w:lsdException w:name="Medium Shading 2" w:semiHidden="0" w:uiPriority="64" w:unhideWhenUsed="0"/>
-    <w:lsdException w:name="Medium List 1" w:semiHidden="0" w:uiPriority="65" w:unhideWhenUsed="0"/>
-    <w:lsdException w:name="Medium List 2" w:semiHidden="0" w:uiPriority="66" w:unhideWhenUsed="0"/>
-    <w:lsdException w:name="Medium Grid 1" w:semiHidden="0" w:uiPriority="67" w:unhideWhenUsed="0"/>
-    <w:lsdException w:name="Medium Grid 2" w:semiHidden="0" w:uiPriority="68" w:unhideWhenUsed="0"/>
-    <w:lsdException w:name="Medium Grid 3" w:semiHidden="0" w:uiPriority="69" w:unhideWhenUsed="0"/>
-    <w:lsdException w:name="Dark List" w:semiHidden="0" w:uiPriority="70" w:unhideWhenUsed="0"/>
-    <w:lsdException w:name="Colorful Shading" w:semiHidden="0" w:uiPriority="71" w:unhideWhenUsed="0"/>
-    <w:lsdException w:name="Colorful List" w:semiHidden="0" w:uiPriority="72" w:unhideWhenUsed="0"/>
-    <w:lsdException w:name="Colorful Grid" w:semiHidden="0" w:uiPriority="73" w:unhideWhenUsed="0"/>
-    <w:lsdException w:name="Light Shading Accent 1" w:semiHidden="0" w:uiPriority="60" w:unhideWhenUsed="0"/>
-    <w:lsdException w:name="Light List Accent 1" w:semiHidden="0" w:uiPriority="61" w:unhideWhenUsed="0"/>
-    <w:lsdException w:name="Light Grid Accent 1" w:semiHidden="0" w:uiPriority="62" w:unhideWhenUsed="0"/>
-    <w:lsdException w:name="Medium Shading 1 Accent 1" w:semiHidden="0" w:uiPriority="63" w:unhideWhenUsed="0"/>
-    <w:lsdException w:name="Medium Shading 2 Accent 1" w:semiHidden="0" w:uiPriority="64" w:unhideWhenUsed="0"/>
-    <w:lsdException w:name="Medium List 1 Accent 1" w:semiHidden="0" w:uiPriority="65" w:unhideWhenUsed="0"/>
-    <w:lsdException w:name="Revision" w:uiPriority="99" w:unhideWhenUsed="0"/>
-    <w:lsdException w:name="List Paragraph" w:semiHidden="0" w:uiPriority="34" w:unhideWhenUsed="0" w:qFormat="1"/>
-    <w:lsdException w:name="Quote" w:semiHidden="0" w:uiPriority="29" w:unhideWhenUsed="0" w:qFormat="1"/>
-    <w:lsdException w:name="Intense Quote" w:semiHidden="0" w:uiPriority="30" w:unhideWhenUsed="0" w:qFormat="1"/>
-    <w:lsdException w:name="Medium List 2 Accent 1" w:semiHidden="0" w:uiPriority="66" w:unhideWhenUsed="0"/>
-    <w:lsdException w:name="Medium Grid 1 Accent 1" w:semiHidden="0" w:uiPriority="67" w:unhideWhenUsed="0"/>
-    <w:lsdException w:name="Medium Grid 2 Accent 1" w:semiHidden="0" w:uiPriority="68" w:unhideWhenUsed="0"/>
-    <w:lsdException w:name="Medium Grid 3 Accent 1" w:semiHidden="0" w:uiPriority="69" w:unhideWhenUsed="0"/>
-    <w:lsdException w:name="Dark List Accent 1" w:semiHidden="0" w:uiPriority="70" w:unhideWhenUsed="0"/>
-    <w:lsdException w:name="Colorful Shading Accent 1" w:semiHidden="0" w:uiPriority="71" w:unhideWhenUsed="0"/>
-    <w:lsdException w:name="Colorful List Accent 1" w:semiHidden="0" w:uiPriority="72" w:unhideWhenUsed="0"/>
-    <w:lsdException w:name="Colorful Grid Accent 1" w:semiHidden="0" w:uiPriority="73" w:unhideWhenUsed="0"/>
-    <w:lsdException w:name="Light Shading Accent 2" w:semiHidden="0" w:uiPriority="60" w:unhideWhenUsed="0"/>
-    <w:lsdException w:name="Light List Accent 2" w:semiHidden="0" w:uiPriority="61" w:unhideWhenUsed="0"/>
-    <w:lsdException w:name="Light Grid Accent 2" w:semiHidden="0" w:uiPriority="62" w:unhideWhenUsed="0"/>
-    <w:lsdException w:name="Medium Shading 1 Accent 2" w:semiHidden="0" w:uiPriority="63" w:unhideWhenUsed="0"/>
-    <w:lsdException w:name="Medium Shading 2 Accent 2" w:semiHidden="0" w:uiPriority="64" w:unhideWhenUsed="0"/>
-    <w:lsdException w:name="Medium List 1 Accent 2" w:semiHidden="0" w:uiPriority="65" w:unhideWhenUsed="0"/>
-    <w:lsdException w:name="Medium List 2 Accent 2" w:semiHidden="0" w:uiPriority="66" w:unhideWhenUsed="0"/>
-    <w:lsdException w:name="Medium Grid 1 Accent 2" w:semiHidden="0" w:uiPriority="67" w:unhideWhenUsed="0"/>
-    <w:lsdException w:name="Medium Grid 2 Accent 2" w:semiHidden="0" w:uiPriority="68" w:unhideWhenUsed="0"/>
-    <w:lsdException w:name="Medium Grid 3 Accent 2" w:semiHidden="0" w:uiPriority="69" w:unhideWhenUsed="0"/>
-    <w:lsdException w:name="Dark List Accent 2" w:semiHidden="0" w:uiPriority="70" w:unhideWhenUsed="0"/>
-    <w:lsdException w:name="Colorful Shading Accent 2" w:semiHidden="0" w:uiPriority="71" w:unhideWhenUsed="0"/>
-    <w:lsdException w:name="Colorful List Accent 2" w:semiHidden="0" w:uiPriority="72" w:unhideWhenUsed="0"/>
-    <w:lsdException w:name="Colorful Grid Accent 2" w:semiHidden="0" w:uiPriority="73" w:unhideWhenUsed="0"/>
-    <w:lsdException w:name="Light Shading Accent 3" w:semiHidden="0" w:uiPriority="60" w:unhideWhenUsed="0"/>
-    <w:lsdException w:name="Light List Accent 3" w:semiHidden="0" w:uiPriority="61" w:unhideWhenUsed="0"/>
-    <w:lsdException w:name="Light Grid Accent 3" w:semiHidden="0" w:uiPriority="62" w:unhideWhenUsed="0"/>
-    <w:lsdException w:name="Medium Shading 1 Accent 3" w:semiHidden="0" w:uiPriority="63" w:unhideWhenUsed="0"/>
-    <w:lsdException w:name="Medium Shading 2 Accent 3" w:semiHidden="0" w:uiPriority="64" w:unhideWhenUsed="0"/>
-    <w:lsdException w:name="Medium List 1 Accent 3" w:semiHidden="0" w:uiPriority="65" w:unhideWhenUsed="0"/>
-    <w:lsdException w:name="Medium List 2 Accent 3" w:semiHidden="0" w:uiPriority="66" w:unhideWhenUsed="0"/>
-    <w:lsdException w:name="Medium Grid 1 Accent 3" w:semiHidden="0" w:uiPriority="67" w:unhideWhenUsed="0"/>
-    <w:lsdException w:name="Medium Grid 2 Accent 3" w:semiHidden="0" w:uiPriority="68" w:unhideWhenUsed="0"/>
-    <w:lsdException w:name="Medium Grid 3 Accent 3" w:semiHidden="0" w:uiPriority="69" w:unhideWhenUsed="0"/>
-    <w:lsdException w:name="Dark List Accent 3" w:semiHidden="0" w:uiPriority="70" w:unhideWhenUsed="0"/>
-    <w:lsdException w:name="Colorful Shading Accent 3" w:semiHidden="0" w:uiPriority="71" w:unhideWhenUsed="0"/>
-    <w:lsdException w:name="Colorful List Accent 3" w:semiHidden="0" w:uiPriority="72" w:unhideWhenUsed="0"/>
-    <w:lsdException w:name="Colorful Grid Accent 3" w:semiHidden="0" w:uiPriority="73" w:unhideWhenUsed="0"/>
-    <w:lsdException w:name="Light Shading Accent 4" w:semiHidden="0" w:uiPriority="60" w:unhideWhenUsed="0"/>
-    <w:lsdException w:name="Light List Accent 4" w:semiHidden="0" w:uiPriority="61" w:unhideWhenUsed="0"/>
-    <w:lsdException w:name="Light Grid Accent 4" w:semiHidden="0" w:uiPriority="62" w:unhideWhenUsed="0"/>
-    <w:lsdException w:name="Medium Shading 1 Accent 4" w:semiHidden="0" w:uiPriority="63" w:unhideWhenUsed="0"/>
-    <w:lsdException w:name="Medium Shading 2 Accent 4" w:semiHidden="0" w:uiPriority="64" w:unhideWhenUsed="0"/>
-    <w:lsdException w:name="Medium List 1 Accent 4" w:semiHidden="0" w:uiPriority="65" w:unhideWhenUsed="0"/>
-    <w:lsdException w:name="Medium List 2 Accent 4" w:semiHidden="0" w:uiPriority="66" w:unhideWhenUsed="0"/>
-    <w:lsdException w:name="Medium Grid 1 Accent 4" w:semiHidden="0" w:uiPriority="67" w:unhideWhenUsed="0"/>
-    <w:lsdException w:name="Medium Grid 2 Accent 4" w:semiHidden="0" w:uiPriority="68" w:unhideWhenUsed="0"/>
-    <w:lsdException w:name="Medium Grid 3 Accent 4" w:semiHidden="0" w:uiPriority="69" w:unhideWhenUsed="0"/>
-    <w:lsdException w:name="Dark List Accent 4" w:semiHidden="0" w:uiPriority="70" w:unhideWhenUsed="0"/>
-    <w:lsdException w:name="Colorful Shading Accent 4" w:semiHidden="0" w:uiPriority="71" w:unhideWhenUsed="0"/>
-    <w:lsdException w:name="Colorful List Accent 4" w:semiHidden="0" w:uiPriority="72" w:unhideWhenUsed="0"/>
-    <w:lsdException w:name="Colorful Grid Accent 4" w:semiHidden="0" w:uiPriority="73" w:unhideWhenUsed="0"/>
-    <w:lsdException w:name="Light Shading Accent 5" w:semiHidden="0" w:uiPriority="60" w:unhideWhenUsed="0"/>
-    <w:lsdException w:name="Light List Accent 5" w:semiHidden="0" w:uiPriority="61" w:unhideWhenUsed="0"/>
-    <w:lsdException w:name="Light Grid Accent 5" w:semiHidden="0" w:uiPriority="62" w:unhideWhenUsed="0"/>
-    <w:lsdException w:name="Medium Shading 1 Accent 5" w:semiHidden="0" w:uiPriority="63" w:unhideWhenUsed="0"/>
-    <w:lsdException w:name="Medium Shading 2 Accent 5" w:semiHidden="0" w:uiPriority="64" w:unhideWhenUsed="0"/>
-    <w:lsdException w:name="Medium List 1 Accent 5" w:semiHidden="0" w:uiPriority="65" w:unhideWhenUsed="0"/>
-    <w:lsdException w:name="Medium List 2 Accent 5" w:semiHidden="0" w:uiPriority="66" w:unhideWhenUsed="0"/>
-    <w:lsdException w:name="Medium Grid 1 Accent 5" w:semiHidden="0" w:uiPriority="67" w:unhideWhenUsed="0"/>
-    <w:lsdException w:name="Medium Grid 2 Accent 5" w:semiHidden="0" w:uiPriority="68" w:unhideWhenUsed="0"/>
-    <w:lsdException w:name="Medium Grid 3 Accent 5" w:semiHidden="0" w:uiPriority="69" w:unhideWhenUsed="0"/>
-    <w:lsdException w:name="Dark List Accent 5" w:semiHidden="0" w:uiPriority="70" w:unhideWhenUsed="0"/>
-    <w:lsdException w:name="Colorful Shading Accent 5" w:semiHidden="0" w:uiPriority="71" w:unhideWhenUsed="0"/>
-    <w:lsdException w:name="Colorful List Accent 5" w:semiHidden="0" w:uiPriority="72" w:unhideWhenUsed="0"/>
-    <w:lsdException w:name="Colorful Grid Accent 5" w:semiHidden="0" w:uiPriority="73" w:unhideWhenUsed="0"/>
-    <w:lsdException w:name="Light Shading Accent 6" w:semiHidden="0" w:uiPriority="60" w:unhideWhenUsed="0"/>
-    <w:lsdException w:name="Light List Accent 6" w:semiHidden="0" w:uiPriority="61" w:unhideWhenUsed="0"/>
-    <w:lsdException w:name="Light Grid Accent 6" w:semiHidden="0" w:uiPriority="62" w:unhideWhenUsed="0"/>
-    <w:lsdException w:name="Medium Shading 1 Accent 6" w:semiHidden="0" w:uiPriority="63" w:unhideWhenUsed="0"/>
-    <w:lsdException w:name="Medium Shading 2 Accent 6" w:semiHidden="0" w:uiPriority="64" w:unhideWhenUsed="0"/>
-    <w:lsdException w:name="Medium List 1 Accent 6" w:semiHidden="0" w:uiPriority="65" w:unhideWhenUsed="0"/>
-    <w:lsdException w:name="Medium List 2 Accent 6" w:semiHidden="0" w:uiPriority="66" w:unhideWhenUsed="0"/>
-    <w:lsdException w:name="Medium Grid 1 Accent 6" w:semiHidden="0" w:uiPriority="67" w:unhideWhenUsed="0"/>
-    <w:lsdException w:name="Medium Grid 2 Accent 6" w:semiHidden="0" w:uiPriority="68" w:unhideWhenUsed="0"/>
-    <w:lsdException w:name="Medium Grid 3 Accent 6" w:semiHidden="0" w:uiPriority="69" w:unhideWhenUsed="0"/>
-    <w:lsdException w:name="Dark List Accent 6" w:semiHidden="0" w:uiPriority="70" w:unhideWhenUsed="0"/>
-    <w:lsdException w:name="Colorful Shading Accent 6" w:semiHidden="0" w:uiPriority="71" w:unhideWhenUsed="0"/>
-    <w:lsdException w:name="Colorful List Accent 6" w:semiHidden="0" w:uiPriority="72" w:unhideWhenUsed="0"/>
-    <w:lsdException w:name="Colorful Grid Accent 6" w:semiHidden="0" w:uiPriority="73" w:unhideWhenUsed="0"/>
-    <w:lsdException w:name="Subtle Emphasis" w:semiHidden="0" w:uiPriority="19" w:unhideWhenUsed="0" w:qFormat="1"/>
-    <w:lsdException w:name="Intense Emphasis" w:semiHidden="0" w:uiPriority="21" w:unhideWhenUsed="0" w:qFormat="1"/>
-    <w:lsdException w:name="Subtle Reference" w:semiHidden="0" w:uiPriority="31" w:unhideWhenUsed="0" w:qFormat="1"/>
-    <w:lsdException w:name="Intense Reference" w:semiHidden="0" w:uiPriority="32" w:unhideWhenUsed="0" w:qFormat="1"/>
-    <w:lsdException w:name="Book Title" w:semiHidden="0" w:uiPriority="33" w:unhideWhenUsed="0" w:qFormat="1"/>
-    <w:lsdException w:name="Bibliography" w:uiPriority="37"/>
-    <w:lsdException w:name="TOC Heading" w:uiPriority="39" w:qFormat="1"/>
+  <w:latentStyles w:defLockedState="0" w:defUIPriority="0" w:defSemiHidden="0" w:defUnhideWhenUsed="0" w:defQFormat="0" w:count="375">
+    <w:lsdException w:name="Normal" w:qFormat="1"/>
+    <w:lsdException w:name="heading 1" w:qFormat="1"/>
+    <w:lsdException w:name="heading 2" w:qFormat="1"/>
+    <w:lsdException w:name="heading 3" w:qFormat="1"/>
+    <w:lsdException w:name="heading 4" w:qFormat="1"/>
+    <w:lsdException w:name="heading 5" w:qFormat="1"/>
+    <w:lsdException w:name="heading 6" w:qFormat="1"/>
+    <w:lsdException w:name="heading 7" w:semiHidden="1" w:unhideWhenUsed="1" w:qFormat="1"/>
+    <w:lsdException w:name="heading 8" w:semiHidden="1" w:unhideWhenUsed="1" w:qFormat="1"/>
+    <w:lsdException w:name="heading 9" w:semiHidden="1" w:unhideWhenUsed="1" w:qFormat="1"/>
+    <w:lsdException w:name="index 1" w:semiHidden="1" w:unhideWhenUsed="1"/>
+    <w:lsdException w:name="index 2" w:semiHidden="1" w:unhideWhenUsed="1"/>
+    <w:lsdException w:name="index 3" w:semiHidden="1" w:unhideWhenUsed="1"/>
+    <w:lsdException w:name="index 4" w:semiHidden="1" w:unhideWhenUsed="1"/>
+    <w:lsdException w:name="index 5" w:semiHidden="1" w:unhideWhenUsed="1"/>
+    <w:lsdException w:name="index 6" w:semiHidden="1" w:unhideWhenUsed="1"/>
+    <w:lsdException w:name="index 7" w:semiHidden="1" w:unhideWhenUsed="1"/>
+    <w:lsdException w:name="index 8" w:semiHidden="1" w:unhideWhenUsed="1"/>
+    <w:lsdException w:name="index 9" w:semiHidden="1" w:unhideWhenUsed="1"/>
+    <w:lsdException w:name="toc 1" w:semiHidden="1" w:uiPriority="39" w:unhideWhenUsed="1"/>
+    <w:lsdException w:name="toc 2" w:semiHidden="1" w:uiPriority="39" w:unhideWhenUsed="1"/>
+    <w:lsdException w:name="toc 3" w:semiHidden="1" w:unhideWhenUsed="1"/>
+    <w:lsdException w:name="toc 4" w:semiHidden="1" w:unhideWhenUsed="1"/>
+    <w:lsdException w:name="toc 5" w:semiHidden="1" w:unhideWhenUsed="1"/>
+    <w:lsdException w:name="toc 6" w:semiHidden="1" w:unhideWhenUsed="1"/>
+    <w:lsdException w:name="toc 7" w:semiHidden="1" w:unhideWhenUsed="1"/>
+    <w:lsdException w:name="toc 8" w:semiHidden="1" w:unhideWhenUsed="1"/>
+    <w:lsdException w:name="toc 9" w:semiHidden="1" w:unhideWhenUsed="1"/>
+    <w:lsdException w:name="Normal Indent" w:semiHidden="1" w:unhideWhenUsed="1"/>
+    <w:lsdException w:name="footnote text" w:semiHidden="1" w:unhideWhenUsed="1"/>
+    <w:lsdException w:name="annotation text" w:semiHidden="1" w:unhideWhenUsed="1"/>
+    <w:lsdException w:name="header" w:semiHidden="1" w:unhideWhenUsed="1"/>
+    <w:lsdException w:name="footer" w:semiHidden="1" w:unhideWhenUsed="1"/>
+    <w:lsdException w:name="index heading" w:semiHidden="1" w:unhideWhenUsed="1"/>
+    <w:lsdException w:name="caption" w:semiHidden="1" w:unhideWhenUsed="1" w:qFormat="1"/>
+    <w:lsdException w:name="table of figures" w:semiHidden="1" w:unhideWhenUsed="1"/>
+    <w:lsdException w:name="envelope address" w:semiHidden="1" w:unhideWhenUsed="1"/>
+    <w:lsdException w:name="envelope return" w:semiHidden="1" w:unhideWhenUsed="1"/>
+    <w:lsdException w:name="footnote reference" w:semiHidden="1" w:unhideWhenUsed="1"/>
+    <w:lsdException w:name="annotation reference" w:semiHidden="1" w:unhideWhenUsed="1"/>
+    <w:lsdException w:name="line number" w:semiHidden="1" w:unhideWhenUsed="1"/>
+    <w:lsdException w:name="page number" w:semiHidden="1" w:unhideWhenUsed="1"/>
+    <w:lsdException w:name="endnote reference" w:semiHidden="1" w:unhideWhenUsed="1"/>
+    <w:lsdException w:name="endnote text" w:semiHidden="1" w:unhideWhenUsed="1"/>
+    <w:lsdException w:name="table of authorities" w:semiHidden="1" w:unhideWhenUsed="1"/>
+    <w:lsdException w:name="macro" w:semiHidden="1" w:unhideWhenUsed="1"/>
+    <w:lsdException w:name="toa heading" w:semiHidden="1" w:unhideWhenUsed="1"/>
+    <w:lsdException w:name="List" w:semiHidden="1" w:unhideWhenUsed="1"/>
+    <w:lsdException w:name="List Bullet" w:semiHidden="1" w:unhideWhenUsed="1"/>
+    <w:lsdException w:name="List 2" w:semiHidden="1" w:unhideWhenUsed="1"/>
+    <w:lsdException w:name="List 3" w:semiHidden="1" w:unhideWhenUsed="1"/>
+    <w:lsdException w:name="List Bullet 2" w:semiHidden="1" w:unhideWhenUsed="1"/>
+    <w:lsdException w:name="List Bullet 3" w:semiHidden="1" w:unhideWhenUsed="1"/>
+    <w:lsdException w:name="List Bullet 4" w:semiHidden="1" w:unhideWhenUsed="1"/>
+    <w:lsdException w:name="List Bullet 5" w:semiHidden="1" w:unhideWhenUsed="1"/>
+    <w:lsdException w:name="List Number 2" w:semiHidden="1" w:unhideWhenUsed="1"/>
+    <w:lsdException w:name="List Number 3" w:semiHidden="1" w:unhideWhenUsed="1"/>
+    <w:lsdException w:name="List Number 4" w:semiHidden="1" w:unhideWhenUsed="1"/>
+    <w:lsdException w:name="List Number 5" w:semiHidden="1" w:unhideWhenUsed="1"/>
+    <w:lsdException w:name="Title" w:qFormat="1"/>
+    <w:lsdException w:name="Closing" w:semiHidden="1" w:unhideWhenUsed="1"/>
+    <w:lsdException w:name="Signature" w:semiHidden="1" w:unhideWhenUsed="1"/>
+    <w:lsdException w:name="Default Paragraph Font" w:semiHidden="1" w:unhideWhenUsed="1"/>
+    <w:lsdException w:name="Body Text" w:semiHidden="1" w:unhideWhenUsed="1"/>
+    <w:lsdException w:name="Body Text Indent" w:semiHidden="1" w:unhideWhenUsed="1"/>
+    <w:lsdException w:name="List Continue" w:semiHidden="1" w:unhideWhenUsed="1"/>
+    <w:lsdException w:name="List Continue 2" w:semiHidden="1" w:unhideWhenUsed="1"/>
+    <w:lsdException w:name="List Continue 3" w:semiHidden="1" w:unhideWhenUsed="1"/>
+    <w:lsdException w:name="List Continue 4" w:semiHidden="1" w:unhideWhenUsed="1"/>
+    <w:lsdException w:name="List Continue 5" w:semiHidden="1" w:unhideWhenUsed="1"/>
+    <w:lsdException w:name="Message Header" w:semiHidden="1" w:unhideWhenUsed="1"/>
+    <w:lsdException w:name="Subtitle" w:qFormat="1"/>
+    <w:lsdException w:name="Body Text First Indent 2" w:semiHidden="1" w:unhideWhenUsed="1"/>
+    <w:lsdException w:name="Note Heading" w:semiHidden="1" w:unhideWhenUsed="1"/>
+    <w:lsdException w:name="Body Text 2" w:semiHidden="1" w:unhideWhenUsed="1"/>
+    <w:lsdException w:name="Body Text 3" w:semiHidden="1" w:unhideWhenUsed="1"/>
+    <w:lsdException w:name="Body Text Indent 2" w:semiHidden="1" w:unhideWhenUsed="1"/>
+    <w:lsdException w:name="Body Text Indent 3" w:semiHidden="1" w:unhideWhenUsed="1"/>
+    <w:lsdException w:name="Block Text" w:semiHidden="1" w:unhideWhenUsed="1"/>
+    <w:lsdException w:name="Hyperlink" w:semiHidden="1" w:uiPriority="99" w:unhideWhenUsed="1"/>
+    <w:lsdException w:name="FollowedHyperlink" w:semiHidden="1" w:unhideWhenUsed="1"/>
+    <w:lsdException w:name="Strong" w:qFormat="1"/>
+    <w:lsdException w:name="Emphasis" w:qFormat="1"/>
+    <w:lsdException w:name="Document Map" w:semiHidden="1" w:unhideWhenUsed="1"/>
+    <w:lsdException w:name="Plain Text" w:semiHidden="1" w:unhideWhenUsed="1"/>
+    <w:lsdException w:name="E-mail Signature" w:semiHidden="1" w:unhideWhenUsed="1"/>
+    <w:lsdException w:name="HTML Top of Form" w:semiHidden="1" w:unhideWhenUsed="1"/>
+    <w:lsdException w:name="HTML Bottom of Form" w:semiHidden="1" w:unhideWhenUsed="1"/>
+    <w:lsdException w:name="Normal (Web)" w:semiHidden="1" w:unhideWhenUsed="1"/>
+    <w:lsdException w:name="HTML Acronym" w:semiHidden="1" w:unhideWhenUsed="1"/>
+    <w:lsdException w:name="HTML Address" w:semiHidden="1" w:unhideWhenUsed="1"/>
+    <w:lsdException w:name="HTML Cite" w:semiHidden="1" w:unhideWhenUsed="1"/>
+    <w:lsdException w:name="HTML Code" w:semiHidden="1" w:unhideWhenUsed="1"/>
+    <w:lsdException w:name="HTML Definition" w:semiHidden="1" w:unhideWhenUsed="1"/>
+    <w:lsdException w:name="HTML Keyboard" w:semiHidden="1" w:unhideWhenUsed="1"/>
+    <w:lsdException w:name="HTML Preformatted" w:semiHidden="1" w:unhideWhenUsed="1"/>
+    <w:lsdException w:name="HTML Sample" w:semiHidden="1" w:unhideWhenUsed="1"/>
+    <w:lsdException w:name="HTML Typewriter" w:semiHidden="1" w:unhideWhenUsed="1"/>
+    <w:lsdException w:name="HTML Variable" w:semiHidden="1" w:unhideWhenUsed="1"/>
+    <w:lsdException w:name="Normal Table" w:semiHidden="1" w:unhideWhenUsed="1"/>
+    <w:lsdException w:name="annotation subject" w:semiHidden="1" w:unhideWhenUsed="1"/>
+    <w:lsdException w:name="No List" w:semiHidden="1" w:unhideWhenUsed="1"/>
+    <w:lsdException w:name="Outline List 1" w:semiHidden="1" w:unhideWhenUsed="1"/>
+    <w:lsdException w:name="Outline List 2" w:semiHidden="1" w:unhideWhenUsed="1"/>
+    <w:lsdException w:name="Outline List 3" w:semiHidden="1" w:unhideWhenUsed="1"/>
+    <w:lsdException w:name="Table Simple 1" w:semiHidden="1" w:unhideWhenUsed="1"/>
+    <w:lsdException w:name="Table Simple 2" w:semiHidden="1" w:unhideWhenUsed="1"/>
+    <w:lsdException w:name="Table Simple 3" w:semiHidden="1" w:unhideWhenUsed="1"/>
+    <w:lsdException w:name="Table Classic 1" w:semiHidden="1" w:unhideWhenUsed="1"/>
+    <w:lsdException w:name="Table Classic 2" w:semiHidden="1" w:unhideWhenUsed="1"/>
+    <w:lsdException w:name="Table Classic 3" w:semiHidden="1" w:unhideWhenUsed="1"/>
+    <w:lsdException w:name="Table Classic 4" w:semiHidden="1" w:unhideWhenUsed="1"/>
+    <w:lsdException w:name="Table Colorful 1" w:semiHidden="1" w:unhideWhenUsed="1"/>
+    <w:lsdException w:name="Table Colorful 2" w:semiHidden="1" w:unhideWhenUsed="1"/>
+    <w:lsdException w:name="Table Colorful 3" w:semiHidden="1" w:unhideWhenUsed="1"/>
+    <w:lsdException w:name="Table Columns 1" w:semiHidden="1" w:unhideWhenUsed="1"/>
+    <w:lsdException w:name="Table Columns 2" w:semiHidden="1" w:unhideWhenUsed="1"/>
+    <w:lsdException w:name="Table Columns 3" w:semiHidden="1" w:unhideWhenUsed="1"/>
+    <w:lsdException w:name="Table Columns 4" w:semiHidden="1" w:unhideWhenUsed="1"/>
+    <w:lsdException w:name="Table Columns 5" w:semiHidden="1" w:unhideWhenUsed="1"/>
+    <w:lsdException w:name="Table Grid 1" w:semiHidden="1" w:unhideWhenUsed="1"/>
+    <w:lsdException w:name="Table Grid 2" w:semiHidden="1" w:unhideWhenUsed="1"/>
+    <w:lsdException w:name="Table Grid 3" w:semiHidden="1" w:unhideWhenUsed="1"/>
+    <w:lsdException w:name="Table Grid 4" w:semiHidden="1" w:unhideWhenUsed="1"/>
+    <w:lsdException w:name="Table Grid 5" w:semiHidden="1" w:unhideWhenUsed="1"/>
+    <w:lsdException w:name="Table Grid 6" w:semiHidden="1" w:unhideWhenUsed="1"/>
+    <w:lsdException w:name="Table Grid 7" w:semiHidden="1" w:unhideWhenUsed="1"/>
+    <w:lsdException w:name="Table Grid 8" w:semiHidden="1" w:unhideWhenUsed="1"/>
+    <w:lsdException w:name="Table List 1" w:semiHidden="1" w:unhideWhenUsed="1"/>
+    <w:lsdException w:name="Table List 2" w:semiHidden="1" w:unhideWhenUsed="1"/>
+    <w:lsdException w:name="Table List 3" w:semiHidden="1" w:unhideWhenUsed="1"/>
+    <w:lsdException w:name="Table List 4" w:semiHidden="1" w:unhideWhenUsed="1"/>
+    <w:lsdException w:name="Table List 5" w:semiHidden="1" w:unhideWhenUsed="1"/>
+    <w:lsdException w:name="Table List 6" w:semiHidden="1" w:unhideWhenUsed="1"/>
+    <w:lsdException w:name="Table List 7" w:semiHidden="1" w:unhideWhenUsed="1"/>
+    <w:lsdException w:name="Table List 8" w:semiHidden="1" w:unhideWhenUsed="1"/>
+    <w:lsdException w:name="Table 3D effects 1" w:semiHidden="1" w:unhideWhenUsed="1"/>
+    <w:lsdException w:name="Table 3D effects 2" w:semiHidden="1" w:unhideWhenUsed="1"/>
+    <w:lsdException w:name="Table 3D effects 3" w:semiHidden="1" w:unhideWhenUsed="1"/>
+    <w:lsdException w:name="Table Contemporary" w:semiHidden="1" w:unhideWhenUsed="1"/>
+    <w:lsdException w:name="Table Elegant" w:semiHidden="1" w:unhideWhenUsed="1"/>
+    <w:lsdException w:name="Table Professional" w:semiHidden="1" w:unhideWhenUsed="1"/>
+    <w:lsdException w:name="Table Subtle 1" w:semiHidden="1" w:unhideWhenUsed="1"/>
+    <w:lsdException w:name="Table Subtle 2" w:semiHidden="1" w:unhideWhenUsed="1"/>
+    <w:lsdException w:name="Table Web 1" w:semiHidden="1" w:unhideWhenUsed="1"/>
+    <w:lsdException w:name="Table Web 2" w:semiHidden="1" w:unhideWhenUsed="1"/>
+    <w:lsdException w:name="Table Web 3" w:semiHidden="1" w:unhideWhenUsed="1"/>
+    <w:lsdException w:name="Balloon Text" w:semiHidden="1" w:unhideWhenUsed="1"/>
+    <w:lsdException w:name="Table Grid" w:semiHidden="1" w:unhideWhenUsed="1"/>
+    <w:lsdException w:name="Table Theme" w:semiHidden="1" w:unhideWhenUsed="1"/>
+    <w:lsdException w:name="Placeholder Text" w:semiHidden="1" w:uiPriority="99"/>
+    <w:lsdException w:name="No Spacing" w:uiPriority="1" w:qFormat="1"/>
+    <w:lsdException w:name="Light Shading" w:uiPriority="60"/>
+    <w:lsdException w:name="Light List" w:uiPriority="61"/>
+    <w:lsdException w:name="Light Grid" w:uiPriority="62"/>
+    <w:lsdException w:name="Medium Shading 1" w:uiPriority="63"/>
+    <w:lsdException w:name="Medium Shading 2" w:uiPriority="64"/>
+    <w:lsdException w:name="Medium List 1" w:uiPriority="65"/>
+    <w:lsdException w:name="Medium List 2" w:uiPriority="66"/>
+    <w:lsdException w:name="Medium Grid 1" w:uiPriority="67"/>
+    <w:lsdException w:name="Medium Grid 2" w:uiPriority="68"/>
+    <w:lsdException w:name="Medium Grid 3" w:uiPriority="69"/>
+    <w:lsdException w:name="Dark List" w:uiPriority="70"/>
+    <w:lsdException w:name="Colorful Shading" w:uiPriority="71"/>
+    <w:lsdException w:name="Colorful List" w:uiPriority="72"/>
+    <w:lsdException w:name="Colorful Grid" w:uiPriority="73"/>
+    <w:lsdException w:name="Light Shading Accent 1" w:uiPriority="60"/>
+    <w:lsdException w:name="Light List Accent 1" w:uiPriority="61"/>
+    <w:lsdException w:name="Light Grid Accent 1" w:uiPriority="62"/>
+    <w:lsdException w:name="Medium Shading 1 Accent 1" w:uiPriority="63"/>
+    <w:lsdException w:name="Medium Shading 2 Accent 1" w:uiPriority="64"/>
+    <w:lsdException w:name="Medium List 1 Accent 1" w:uiPriority="65"/>
+    <w:lsdException w:name="Revision" w:semiHidden="1" w:uiPriority="99"/>
+    <w:lsdException w:name="List Paragraph" w:uiPriority="34" w:qFormat="1"/>
+    <w:lsdException w:name="Quote" w:uiPriority="29" w:qFormat="1"/>
+    <w:lsdException w:name="Intense Quote" w:uiPriority="30" w:qFormat="1"/>
+    <w:lsdException w:name="Medium List 2 Accent 1" w:uiPriority="66"/>
+    <w:lsdException w:name="Medium Grid 1 Accent 1" w:uiPriority="67"/>
+    <w:lsdException w:name="Medium Grid 2 Accent 1" w:uiPriority="68"/>
+    <w:lsdException w:name="Medium Grid 3 Accent 1" w:uiPriority="69"/>
+    <w:lsdException w:name="Dark List Accent 1" w:uiPriority="70"/>
+    <w:lsdException w:name="Colorful Shading Accent 1" w:uiPriority="71"/>
+    <w:lsdException w:name="Colorful List Accent 1" w:uiPriority="72"/>
+    <w:lsdException w:name="Colorful Grid Accent 1" w:uiPriority="73"/>
+    <w:lsdException w:name="Light Shading Accent 2" w:uiPriority="60"/>
+    <w:lsdException w:name="Light List Accent 2" w:uiPriority="61"/>
+    <w:lsdException w:name="Light Grid Accent 2" w:uiPriority="62"/>
+    <w:lsdException w:name="Medium Shading 1 Accent 2" w:uiPriority="63"/>
+    <w:lsdException w:name="Medium Shading 2 Accent 2" w:uiPriority="64"/>
+    <w:lsdException w:name="Medium List 1 Accent 2" w:uiPriority="65"/>
+    <w:lsdException w:name="Medium List 2 Accent 2" w:uiPriority="66"/>
+    <w:lsdException w:name="Medium Grid 1 Accent 2" w:uiPriority="67"/>
+    <w:lsdException w:name="Medium Grid 2 Accent 2" w:uiPriority="68"/>
+    <w:lsdException w:name="Medium Grid 3 Accent 2" w:uiPriority="69"/>
+    <w:lsdException w:name="Dark List Accent 2" w:uiPriority="70"/>
+    <w:lsdException w:name="Colorful Shading Accent 2" w:uiPriority="71"/>
+    <w:lsdException w:name="Colorful List Accent 2" w:uiPriority="72"/>
+    <w:lsdException w:name="Colorful Grid Accent 2" w:uiPriority="73"/>
+    <w:lsdException w:name="Light Shading Accent 3" w:uiPriority="60"/>
+    <w:lsdException w:name="Light List Accent 3" w:uiPriority="61"/>
+    <w:lsdException w:name="Light Grid Accent 3" w:uiPriority="62"/>
+    <w:lsdException w:name="Medium Shading 1 Accent 3" w:uiPriority="63"/>
+    <w:lsdException w:name="Medium Shading 2 Accent 3" w:uiPriority="64"/>
+    <w:lsdException w:name="Medium List 1 Accent 3" w:uiPriority="65"/>
+    <w:lsdException w:name="Medium List 2 Accent 3" w:uiPriority="66"/>
+    <w:lsdException w:name="Medium Grid 1 Accent 3" w:uiPriority="67"/>
+    <w:lsdException w:name="Medium Grid 2 Accent 3" w:uiPriority="68"/>
+    <w:lsdException w:name="Medium Grid 3 Accent 3" w:uiPriority="69"/>
+    <w:lsdException w:name="Dark List Accent 3" w:uiPriority="70"/>
+    <w:lsdException w:name="Colorful Shading Accent 3" w:uiPriority="71"/>
+    <w:lsdException w:name="Colorful List Accent 3" w:uiPriority="72"/>
+    <w:lsdException w:name="Colorful Grid Accent 3" w:uiPriority="73"/>
+    <w:lsdException w:name="Light Shading Accent 4" w:uiPriority="60"/>
+    <w:lsdException w:name="Light List Accent 4" w:uiPriority="61"/>
+    <w:lsdException w:name="Light Grid Accent 4" w:uiPriority="62"/>
+    <w:lsdException w:name="Medium Shading 1 Accent 4" w:uiPriority="63"/>
+    <w:lsdException w:name="Medium Shading 2 Accent 4" w:uiPriority="64"/>
+    <w:lsdException w:name="Medium List 1 Accent 4" w:uiPriority="65"/>
+    <w:lsdException w:name="Medium List 2 Accent 4" w:uiPriority="66"/>
+    <w:lsdException w:name="Medium Grid 1 Accent 4" w:uiPriority="67"/>
+    <w:lsdException w:name="Medium Grid 2 Accent 4" w:uiPriority="68"/>
+    <w:lsdException w:name="Medium Grid 3 Accent 4" w:uiPriority="69"/>
+    <w:lsdException w:name="Dark List Accent 4" w:uiPriority="70"/>
+    <w:lsdException w:name="Colorful Shading Accent 4" w:uiPriority="71"/>
+    <w:lsdException w:name="Colorful List Accent 4" w:uiPriority="72"/>
+    <w:lsdException w:name="Colorful Grid Accent 4" w:uiPriority="73"/>
+    <w:lsdException w:name="Light Shading Accent 5" w:uiPriority="60"/>
+    <w:lsdException w:name="Light List Accent 5" w:uiPriority="61"/>
+    <w:lsdException w:name="Light Grid Accent 5" w:uiPriority="62"/>
+    <w:lsdException w:name="Medium Shading 1 Accent 5" w:uiPriority="63"/>
+    <w:lsdException w:name="Medium Shading 2 Accent 5" w:uiPriority="64"/>
+    <w:lsdException w:name="Medium List 1 Accent 5" w:uiPriority="65"/>
+    <w:lsdException w:name="Medium List 2 Accent 5" w:uiPriority="66"/>
+    <w:lsdException w:name="Medium Grid 1 Accent 5" w:uiPriority="67"/>
+    <w:lsdException w:name="Medium Grid 2 Accent 5" w:uiPriority="68"/>
+    <w:lsdException w:name="Medium Grid 3 Accent 5" w:uiPriority="69"/>
+    <w:lsdException w:name="Dark List Accent 5" w:uiPriority="70"/>
+    <w:lsdException w:name="Colorful Shading Accent 5" w:uiPriority="71"/>
+    <w:lsdException w:name="Colorful List Accent 5" w:uiPriority="72"/>
+    <w:lsdException w:name="Colorful Grid Accent 5" w:uiPriority="73"/>
+    <w:lsdException w:name="Light Shading Accent 6" w:uiPriority="60"/>
+    <w:lsdException w:name="Light List Accent 6" w:uiPriority="61"/>
+    <w:lsdException w:name="Light Grid Accent 6" w:uiPriority="62"/>
+    <w:lsdException w:name="Medium Shading 1 Accent 6" w:uiPriority="63"/>
+    <w:lsdException w:name="Medium Shading 2 Accent 6" w:uiPriority="64"/>
+    <w:lsdException w:name="Medium List 1 Accent 6" w:uiPriority="65"/>
+    <w:lsdException w:name="Medium List 2 Accent 6" w:uiPriority="66"/>
+    <w:lsdException w:name="Medium Grid 1 Accent 6" w:uiPriority="67"/>
+    <w:lsdException w:name="Medium Grid 2 Accent 6" w:uiPriority="68"/>
+    <w:lsdException w:name="Medium Grid 3 Accent 6" w:uiPriority="69"/>
+    <w:lsdException w:name="Dark List Accent 6" w:uiPriority="70"/>
+    <w:lsdException w:name="Colorful Shading Accent 6" w:uiPriority="71"/>
+    <w:lsdException w:name="Colorful List Accent 6" w:uiPriority="72"/>
+    <w:lsdException w:name="Colorful Grid Accent 6" w:uiPriority="73"/>
+    <w:lsdException w:name="Subtle Emphasis" w:uiPriority="19" w:qFormat="1"/>
+    <w:lsdException w:name="Intense Emphasis" w:uiPriority="21" w:qFormat="1"/>
+    <w:lsdException w:name="Subtle Reference" w:uiPriority="31" w:qFormat="1"/>
+    <w:lsdException w:name="Intense Reference" w:uiPriority="32" w:qFormat="1"/>
+    <w:lsdException w:name="Book Title" w:uiPriority="33" w:qFormat="1"/>
+    <w:lsdException w:name="Bibliography" w:semiHidden="1" w:uiPriority="37" w:unhideWhenUsed="1"/>
+    <w:lsdException w:name="TOC Heading" w:semiHidden="1" w:uiPriority="39" w:unhideWhenUsed="1" w:qFormat="1"/>
+    <w:lsdException w:name="Plain Table 1" w:uiPriority="41"/>
+    <w:lsdException w:name="Plain Table 2" w:uiPriority="42"/>
+    <w:lsdException w:name="Plain Table 3" w:uiPriority="43"/>
+    <w:lsdException w:name="Plain Table 4" w:uiPriority="44"/>
+    <w:lsdException w:name="Plain Table 5" w:uiPriority="45"/>
+    <w:lsdException w:name="Grid Table Light" w:uiPriority="40"/>
+    <w:lsdException w:name="Grid Table 1 Light" w:uiPriority="46"/>
+    <w:lsdException w:name="Grid Table 2" w:uiPriority="47"/>
+    <w:lsdException w:name="Grid Table 3" w:uiPriority="48"/>
+    <w:lsdException w:name="Grid Table 4" w:uiPriority="49"/>
+    <w:lsdException w:name="Grid Table 5 Dark" w:uiPriority="50"/>
+    <w:lsdException w:name="Grid Table 6 Colorful" w:uiPriority="51"/>
+    <w:lsdException w:name="Grid Table 7 Colorful" w:uiPriority="52"/>
+    <w:lsdException w:name="Grid Table 1 Light Accent 1" w:uiPriority="46"/>
+    <w:lsdException w:name="Grid Table 2 Accent 1" w:uiPriority="47"/>
+    <w:lsdException w:name="Grid Table 3 Accent 1" w:uiPriority="48"/>
+    <w:lsdException w:name="Grid Table 4 Accent 1" w:uiPriority="49"/>
+    <w:lsdException w:name="Grid Table 5 Dark Accent 1" w:uiPriority="50"/>
+    <w:lsdException w:name="Grid Table 6 Colorful Accent 1" w:uiPriority="51"/>
+    <w:lsdException w:name="Grid Table 7 Colorful Accent 1" w:uiPriority="52"/>
+    <w:lsdException w:name="Grid Table 1 Light Accent 2" w:uiPriority="46"/>
+    <w:lsdException w:name="Grid Table 2 Accent 2" w:uiPriority="47"/>
+    <w:lsdException w:name="Grid Table 3 Accent 2" w:uiPriority="48"/>
+    <w:lsdException w:name="Grid Table 4 Accent 2" w:uiPriority="49"/>
+    <w:lsdException w:name="Grid Table 5 Dark Accent 2" w:uiPriority="50"/>
+    <w:lsdException w:name="Grid Table 6 Colorful Accent 2" w:uiPriority="51"/>
+    <w:lsdException w:name="Grid Table 7 Colorful Accent 2" w:uiPriority="52"/>
+    <w:lsdException w:name="Grid Table 1 Light Accent 3" w:uiPriority="46"/>
+    <w:lsdException w:name="Grid Table 2 Accent 3" w:uiPriority="47"/>
+    <w:lsdException w:name="Grid Table 3 Accent 3" w:uiPriority="48"/>
+    <w:lsdException w:name="Grid Table 4 Accent 3" w:uiPriority="49"/>
+    <w:lsdException w:name="Grid Table 5 Dark Accent 3" w:uiPriority="50"/>
+    <w:lsdException w:name="Grid Table 6 Colorful Accent 3" w:uiPriority="51"/>
+    <w:lsdException w:name="Grid Table 7 Colorful Accent 3" w:uiPriority="52"/>
+    <w:lsdException w:name="Grid Table 1 Light Accent 4" w:uiPriority="46"/>
+    <w:lsdException w:name="Grid Table 2 Accent 4" w:uiPriority="47"/>
+    <w:lsdException w:name="Grid Table 3 Accent 4" w:uiPriority="48"/>
+    <w:lsdException w:name="Grid Table 4 Accent 4" w:uiPriority="49"/>
+    <w:lsdException w:name="Grid Table 5 Dark Accent 4" w:uiPriority="50"/>
+    <w:lsdException w:name="Grid Table 6 Colorful Accent 4" w:uiPriority="51"/>
+    <w:lsdException w:name="Grid Table 7 Colorful Accent 4" w:uiPriority="52"/>
+    <w:lsdException w:name="Grid Table 1 Light Accent 5" w:uiPriority="46"/>
+    <w:lsdException w:name="Grid Table 2 Accent 5" w:uiPriority="47"/>
+    <w:lsdException w:name="Grid Table 3 Accent 5" w:uiPriority="48"/>
+    <w:lsdException w:name="Grid Table 4 Accent 5" w:uiPriority="49"/>
+    <w:lsdException w:name="Grid Table 5 Dark Accent 5" w:uiPriority="50"/>
+    <w:lsdException w:name="Grid Table 6 Colorful Accent 5" w:uiPriority="51"/>
+    <w:lsdException w:name="Grid Table 7 Colorful Accent 5" w:uiPriority="52"/>
+    <w:lsdException w:name="Grid Table 1 Light Accent 6" w:uiPriority="46"/>
+    <w:lsdException w:name="Grid Table 2 Accent 6" w:uiPriority="47"/>
+    <w:lsdException w:name="Grid Table 3 Accent 6" w:uiPriority="48"/>
+    <w:lsdException w:name="Grid Table 4 Accent 6" w:uiPriority="49"/>
+    <w:lsdException w:name="Grid Table 5 Dark Accent 6" w:uiPriority="50"/>
+    <w:lsdException w:name="Grid Table 6 Colorful Accent 6" w:uiPriority="51"/>
+    <w:lsdException w:name="Grid Table 7 Colorful Accent 6" w:uiPriority="52"/>
+    <w:lsdException w:name="List Table 1 Light" w:uiPriority="46"/>
+    <w:lsdException w:name="List Table 2" w:uiPriority="47"/>
+    <w:lsdException w:name="List Table 3" w:uiPriority="48"/>
+    <w:lsdException w:name="List Table 4" w:uiPriority="49"/>
+    <w:lsdException w:name="List Table 5 Dark" w:uiPriority="50"/>
+    <w:lsdException w:name="List Table 6 Colorful" w:uiPriority="51"/>
+    <w:lsdException w:name="List Table 7 Colorful" w:uiPriority="52"/>
+    <w:lsdException w:name="List Table 1 Light Accent 1" w:uiPriority="46"/>
+    <w:lsdException w:name="List Table 2 Accent 1" w:uiPriority="47"/>
+    <w:lsdException w:name="List Table 3 Accent 1" w:uiPriority="48"/>
+    <w:lsdException w:name="List Table 4 Accent 1" w:uiPriority="49"/>
+    <w:lsdException w:name="List Table 5 Dark Accent 1" w:uiPriority="50"/>
+    <w:lsdException w:name="List Table 6 Colorful Accent 1" w:uiPriority="51"/>
+    <w:lsdException w:name="List Table 7 Colorful Accent 1" w:uiPriority="52"/>
+    <w:lsdException w:name="List Table 1 Light Accent 2" w:uiPriority="46"/>
+    <w:lsdException w:name="List Table 2 Accent 2" w:uiPriority="47"/>
+    <w:lsdException w:name="List Table 3 Accent 2" w:uiPriority="48"/>
+    <w:lsdException w:name="List Table 4 Accent 2" w:uiPriority="49"/>
+    <w:lsdException w:name="List Table 5 Dark Accent 2" w:uiPriority="50"/>
+    <w:lsdException w:name="List Table 6 Colorful Accent 2" w:uiPriority="51"/>
+    <w:lsdException w:name="List Table 7 Colorful Accent 2" w:uiPriority="52"/>
+    <w:lsdException w:name="List Table 1 Light Accent 3" w:uiPriority="46"/>
+    <w:lsdException w:name="List Table 2 Accent 3" w:uiPriority="47"/>
+    <w:lsdException w:name="List Table 3 Accent 3" w:uiPriority="48"/>
+    <w:lsdException w:name="List Table 4 Accent 3" w:uiPriority="49"/>
+    <w:lsdException w:name="List Table 5 Dark Accent 3" w:uiPriority="50"/>
+    <w:lsdException w:name="List Table 6 Colorful Accent 3" w:uiPriority="51"/>
+    <w:lsdException w:name="List Table 7 Colorful Accent 3" w:uiPriority="52"/>
+    <w:lsdException w:name="List Table 1 Light Accent 4" w:uiPriority="46"/>
+    <w:lsdException w:name="List Table 2 Accent 4" w:uiPriority="47"/>
+    <w:lsdException w:name="List Table 3 Accent 4" w:uiPriority="48"/>
+    <w:lsdException w:name="List Table 4 Accent 4" w:uiPriority="49"/>
+    <w:lsdException w:name="List Table 5 Dark Accent 4" w:uiPriority="50"/>
+    <w:lsdException w:name="List Table 6 Colorful Accent 4" w:uiPriority="51"/>
+    <w:lsdException w:name="List Table 7 Colorful Accent 4" w:uiPriority="52"/>
+    <w:lsdException w:name="List Table 1 Light Accent 5" w:uiPriority="46"/>
+    <w:lsdException w:name="List Table 2 Accent 5" w:uiPriority="47"/>
+    <w:lsdException w:name="List Table 3 Accent 5" w:uiPriority="48"/>
+    <w:lsdException w:name="List Table 4 Accent 5" w:uiPriority="49"/>
+    <w:lsdException w:name="List Table 5 Dark Accent 5" w:uiPriority="50"/>
+    <w:lsdException w:name="List Table 6 Colorful Accent 5" w:uiPriority="51"/>
+    <w:lsdException w:name="List Table 7 Colorful Accent 5" w:uiPriority="52"/>
+    <w:lsdException w:name="List Table 1 Light Accent 6" w:uiPriority="46"/>
+    <w:lsdException w:name="List Table 2 Accent 6" w:uiPriority="47"/>
+    <w:lsdException w:name="List Table 3 Accent 6" w:uiPriority="48"/>
+    <w:lsdException w:name="List Table 4 Accent 6" w:uiPriority="49"/>
+    <w:lsdException w:name="List Table 5 Dark Accent 6" w:uiPriority="50"/>
+    <w:lsdException w:name="List Table 6 Colorful Accent 6" w:uiPriority="51"/>
+    <w:lsdException w:name="List Table 7 Colorful Accent 6" w:uiPriority="52"/>
+    <w:lsdException w:name="Mention" w:semiHidden="1" w:uiPriority="99" w:unhideWhenUsed="1"/>
+    <w:lsdException w:name="Smart Hyperlink" w:semiHidden="1" w:uiPriority="99" w:unhideWhenUsed="1"/>
+    <w:lsdException w:name="Hashtag" w:semiHidden="1" w:uiPriority="99" w:unhideWhenUsed="1"/>
+    <w:lsdException w:name="Unresolved Mention" w:semiHidden="1" w:uiPriority="99" w:unhideWhenUsed="1"/>
   </w:latentStyles>
   <w:style w:type="paragraph" w:default="1" w:styleId="Normal">
     <w:name w:val="Normal"/>
@@ -8278,7 +8480,6 @@
     <w:uiPriority w:val="99"/>
     <w:semiHidden/>
     <w:unhideWhenUsed/>
-    <w:qFormat/>
     <w:tblPr>
       <w:tblInd w:w="0" w:type="dxa"/>
       <w:tblCellMar>

</xml_diff>

<commit_message>
Updated SRA and Movement Requirements
</commit_message>
<xml_diff>
--- a/SystemRequirementsAnalysis/SRA_Bhuwan.docx
+++ b/SystemRequirementsAnalysis/SRA_Bhuwan.docx
@@ -4058,6 +4058,122 @@
           <w:numId w:val="0"/>
         </w:numPr>
       </w:pPr>
+      <w:r>
+        <w:rPr>
+          <w:noProof/>
+        </w:rPr>
+        <w:drawing>
+          <wp:anchor distT="0" distB="0" distL="114300" distR="114300" simplePos="0" relativeHeight="251661312" behindDoc="0" locked="0" layoutInCell="1" allowOverlap="1" wp14:anchorId="668B3FB0" wp14:editId="46A7303A">
+            <wp:simplePos x="0" y="0"/>
+            <wp:positionH relativeFrom="column">
+              <wp:posOffset>1938655</wp:posOffset>
+            </wp:positionH>
+            <wp:positionV relativeFrom="paragraph">
+              <wp:posOffset>1096645</wp:posOffset>
+            </wp:positionV>
+            <wp:extent cx="941832" cy="347472"/>
+            <wp:effectExtent l="0" t="0" r="0" b="0"/>
+            <wp:wrapNone/>
+            <wp:docPr id="8" name="Picture 8"/>
+            <wp:cNvGraphicFramePr>
+              <a:graphicFrameLocks xmlns:a="http://schemas.openxmlformats.org/drawingml/2006/main" noChangeAspect="1"/>
+            </wp:cNvGraphicFramePr>
+            <a:graphic xmlns:a="http://schemas.openxmlformats.org/drawingml/2006/main">
+              <a:graphicData uri="http://schemas.openxmlformats.org/drawingml/2006/picture">
+                <pic:pic xmlns:pic="http://schemas.openxmlformats.org/drawingml/2006/picture">
+                  <pic:nvPicPr>
+                    <pic:cNvPr id="0" name="Picture 6"/>
+                    <pic:cNvPicPr>
+                      <a:picLocks noChangeAspect="1" noChangeArrowheads="1"/>
+                    </pic:cNvPicPr>
+                  </pic:nvPicPr>
+                  <pic:blipFill>
+                    <a:blip r:embed="rId10">
+                      <a:extLst>
+                        <a:ext uri="{28A0092B-C50C-407E-A947-70E740481C1C}">
+                          <a14:useLocalDpi xmlns:a14="http://schemas.microsoft.com/office/drawing/2010/main" val="0"/>
+                        </a:ext>
+                      </a:extLst>
+                    </a:blip>
+                    <a:srcRect/>
+                    <a:stretch>
+                      <a:fillRect/>
+                    </a:stretch>
+                  </pic:blipFill>
+                  <pic:spPr bwMode="auto">
+                    <a:xfrm>
+                      <a:off x="0" y="0"/>
+                      <a:ext cx="941832" cy="347472"/>
+                    </a:xfrm>
+                    <a:prstGeom prst="rect">
+                      <a:avLst/>
+                    </a:prstGeom>
+                    <a:noFill/>
+                  </pic:spPr>
+                </pic:pic>
+              </a:graphicData>
+            </a:graphic>
+            <wp14:sizeRelH relativeFrom="margin">
+              <wp14:pctWidth>0</wp14:pctWidth>
+            </wp14:sizeRelH>
+            <wp14:sizeRelV relativeFrom="margin">
+              <wp14:pctHeight>0</wp14:pctHeight>
+            </wp14:sizeRelV>
+          </wp:anchor>
+        </w:drawing>
+      </w:r>
+      <w:r>
+        <w:rPr>
+          <w:noProof/>
+        </w:rPr>
+        <w:drawing>
+          <wp:inline distT="0" distB="0" distL="0" distR="0" wp14:anchorId="56A14F86" wp14:editId="33DF5A5D">
+            <wp:extent cx="4834255" cy="6395085"/>
+            <wp:effectExtent l="0" t="0" r="0" b="0"/>
+            <wp:docPr id="7" name="Picture 7"/>
+            <wp:cNvGraphicFramePr>
+              <a:graphicFrameLocks xmlns:a="http://schemas.openxmlformats.org/drawingml/2006/main" noChangeAspect="1"/>
+            </wp:cNvGraphicFramePr>
+            <a:graphic xmlns:a="http://schemas.openxmlformats.org/drawingml/2006/main">
+              <a:graphicData uri="http://schemas.openxmlformats.org/drawingml/2006/picture">
+                <pic:pic xmlns:pic="http://schemas.openxmlformats.org/drawingml/2006/picture">
+                  <pic:nvPicPr>
+                    <pic:cNvPr id="0" name="Picture 5"/>
+                    <pic:cNvPicPr>
+                      <a:picLocks noChangeAspect="1" noChangeArrowheads="1"/>
+                    </pic:cNvPicPr>
+                  </pic:nvPicPr>
+                  <pic:blipFill>
+                    <a:blip r:embed="rId11">
+                      <a:extLst>
+                        <a:ext uri="{28A0092B-C50C-407E-A947-70E740481C1C}">
+                          <a14:useLocalDpi xmlns:a14="http://schemas.microsoft.com/office/drawing/2010/main" val="0"/>
+                        </a:ext>
+                      </a:extLst>
+                    </a:blip>
+                    <a:srcRect/>
+                    <a:stretch>
+                      <a:fillRect/>
+                    </a:stretch>
+                  </pic:blipFill>
+                  <pic:spPr bwMode="auto">
+                    <a:xfrm>
+                      <a:off x="0" y="0"/>
+                      <a:ext cx="4834255" cy="6395085"/>
+                    </a:xfrm>
+                    <a:prstGeom prst="rect">
+                      <a:avLst/>
+                    </a:prstGeom>
+                    <a:noFill/>
+                  </pic:spPr>
+                </pic:pic>
+              </a:graphicData>
+            </a:graphic>
+          </wp:inline>
+        </w:drawing>
+      </w:r>
+      <w:bookmarkStart w:id="10" w:name="_GoBack"/>
+      <w:bookmarkEnd w:id="10"/>
     </w:p>
     <w:p>
       <w:pPr>
@@ -4075,12 +4191,12 @@
       <w:pPr>
         <w:pStyle w:val="Heading1"/>
       </w:pPr>
-      <w:bookmarkStart w:id="10" w:name="_Toc526135391"/>
+      <w:bookmarkStart w:id="11" w:name="_Toc526135391"/>
       <w:r>
         <w:lastRenderedPageBreak/>
         <w:t>4.  Systems Requirements</w:t>
       </w:r>
-      <w:bookmarkEnd w:id="10"/>
+      <w:bookmarkEnd w:id="11"/>
     </w:p>
     <w:p>
       <w:pPr>
@@ -4222,7 +4338,7 @@
       <w:pPr>
         <w:pStyle w:val="Heading2"/>
       </w:pPr>
-      <w:bookmarkStart w:id="11" w:name="_Toc526135392"/>
+      <w:bookmarkStart w:id="12" w:name="_Toc526135392"/>
       <w:r>
         <w:t>4.1 “Reg</w:t>
       </w:r>
@@ -4232,7 +4348,7 @@
       <w:r>
         <w:t>” Requirements</w:t>
       </w:r>
-      <w:bookmarkEnd w:id="11"/>
+      <w:bookmarkEnd w:id="12"/>
     </w:p>
     <w:p>
       <w:pPr>
@@ -4255,7 +4371,7 @@
       <w:pPr>
         <w:pStyle w:val="Heading2"/>
       </w:pPr>
-      <w:bookmarkStart w:id="12" w:name="_Toc526135393"/>
+      <w:bookmarkStart w:id="13" w:name="_Toc526135393"/>
       <w:r>
         <w:t>4.2 “</w:t>
       </w:r>
@@ -4268,7 +4384,7 @@
       <w:r>
         <w:t xml:space="preserve"> Requirements</w:t>
       </w:r>
-      <w:bookmarkEnd w:id="12"/>
+      <w:bookmarkEnd w:id="13"/>
     </w:p>
     <w:p>
       <w:pPr>
@@ -4291,7 +4407,7 @@
       <w:pPr>
         <w:pStyle w:val="Heading2"/>
       </w:pPr>
-      <w:bookmarkStart w:id="13" w:name="_Toc526135394"/>
+      <w:bookmarkStart w:id="14" w:name="_Toc526135394"/>
       <w:r>
         <w:t>4.3 “</w:t>
       </w:r>
@@ -4301,7 +4417,7 @@
       <w:r>
         <w:t>” Requirements</w:t>
       </w:r>
-      <w:bookmarkEnd w:id="13"/>
+      <w:bookmarkEnd w:id="14"/>
     </w:p>
     <w:p>
       <w:pPr>
@@ -4330,14 +4446,14 @@
       <w:pPr>
         <w:pStyle w:val="Heading2"/>
       </w:pPr>
-      <w:bookmarkStart w:id="14" w:name="_Toc526135395"/>
+      <w:bookmarkStart w:id="15" w:name="_Toc526135395"/>
       <w:r>
         <w:t>4.4</w:t>
       </w:r>
       <w:r>
         <w:t xml:space="preserve"> “Diet” Requirements</w:t>
       </w:r>
-      <w:bookmarkEnd w:id="14"/>
+      <w:bookmarkEnd w:id="15"/>
     </w:p>
     <w:p>
       <w:pPr>
@@ -4359,14 +4475,14 @@
       <w:pPr>
         <w:pStyle w:val="Heading2"/>
       </w:pPr>
-      <w:bookmarkStart w:id="15" w:name="_Toc526135396"/>
+      <w:bookmarkStart w:id="16" w:name="_Toc526135396"/>
       <w:r>
         <w:t>4.5</w:t>
       </w:r>
       <w:r>
         <w:t xml:space="preserve"> “Vital Signs” Requirements</w:t>
       </w:r>
-      <w:bookmarkEnd w:id="15"/>
+      <w:bookmarkEnd w:id="16"/>
     </w:p>
     <w:p>
       <w:pPr>
@@ -4389,14 +4505,14 @@
       <w:pPr>
         <w:pStyle w:val="Heading2"/>
       </w:pPr>
-      <w:bookmarkStart w:id="16" w:name="_Toc526135397"/>
+      <w:bookmarkStart w:id="17" w:name="_Toc526135397"/>
       <w:r>
         <w:t>4.6</w:t>
       </w:r>
       <w:r>
         <w:t xml:space="preserve"> “Medications” Requirements</w:t>
       </w:r>
-      <w:bookmarkEnd w:id="16"/>
+      <w:bookmarkEnd w:id="17"/>
     </w:p>
     <w:p>
       <w:pPr>
@@ -4419,14 +4535,14 @@
       <w:pPr>
         <w:pStyle w:val="Heading2"/>
       </w:pPr>
-      <w:bookmarkStart w:id="17" w:name="_Toc526135398"/>
+      <w:bookmarkStart w:id="18" w:name="_Toc526135398"/>
       <w:r>
         <w:t>4.7</w:t>
       </w:r>
       <w:r>
         <w:t xml:space="preserve"> “Alerts” Requirements</w:t>
       </w:r>
-      <w:bookmarkEnd w:id="17"/>
+      <w:bookmarkEnd w:id="18"/>
     </w:p>
     <w:p>
       <w:pPr>
@@ -4444,14 +4560,14 @@
       <w:pPr>
         <w:pStyle w:val="Heading2"/>
       </w:pPr>
-      <w:bookmarkStart w:id="18" w:name="_Toc526135399"/>
+      <w:bookmarkStart w:id="19" w:name="_Toc526135399"/>
       <w:r>
         <w:t>4.8</w:t>
       </w:r>
       <w:r>
         <w:t xml:space="preserve"> “Communication” Requirements</w:t>
       </w:r>
-      <w:bookmarkEnd w:id="18"/>
+      <w:bookmarkEnd w:id="19"/>
     </w:p>
     <w:p>
       <w:pPr>
@@ -4469,11 +4585,11 @@
       <w:pPr>
         <w:pStyle w:val="Heading2"/>
       </w:pPr>
-      <w:bookmarkStart w:id="19" w:name="_Toc526135400"/>
+      <w:bookmarkStart w:id="20" w:name="_Toc526135400"/>
       <w:r>
         <w:t>4.9 “Login” Requirements</w:t>
       </w:r>
-      <w:bookmarkEnd w:id="19"/>
+      <w:bookmarkEnd w:id="20"/>
     </w:p>
     <w:p>
       <w:pPr>
@@ -4586,7 +4702,7 @@
       <w:pPr>
         <w:pStyle w:val="Heading1"/>
       </w:pPr>
-      <w:bookmarkStart w:id="20" w:name="_Toc526135401"/>
+      <w:bookmarkStart w:id="21" w:name="_Toc526135401"/>
       <w:r>
         <w:lastRenderedPageBreak/>
         <w:t xml:space="preserve">5.  Software Processes and </w:t>
@@ -4594,7 +4710,7 @@
       <w:r>
         <w:t>UML Diagrams</w:t>
       </w:r>
-      <w:bookmarkEnd w:id="20"/>
+      <w:bookmarkEnd w:id="21"/>
     </w:p>
     <w:p>
       <w:pPr>
@@ -4605,14 +4721,14 @@
       <w:pPr>
         <w:pStyle w:val="Heading2"/>
       </w:pPr>
-      <w:bookmarkStart w:id="21" w:name="_Toc462791971"/>
-      <w:bookmarkStart w:id="22" w:name="_Toc526135402"/>
-      <w:bookmarkStart w:id="23" w:name="_Toc517694305"/>
+      <w:bookmarkStart w:id="22" w:name="_Toc462791971"/>
+      <w:bookmarkStart w:id="23" w:name="_Toc526135402"/>
+      <w:bookmarkStart w:id="24" w:name="_Toc517694305"/>
       <w:r>
         <w:t>5.1 Hardware and Infrastructure</w:t>
       </w:r>
-      <w:bookmarkEnd w:id="21"/>
       <w:bookmarkEnd w:id="22"/>
+      <w:bookmarkEnd w:id="23"/>
     </w:p>
     <w:p>
       <w:pPr>
@@ -4624,6 +4740,40 @@
     </w:p>
     <w:p>
       <w:pPr>
+        <w:pStyle w:val="BodyText2"/>
+      </w:pPr>
+    </w:p>
+    <w:p>
+      <w:pPr>
+        <w:pStyle w:val="BodyText2"/>
+      </w:pPr>
+      <w:r>
+        <w:t xml:space="preserve">No hardware issues </w:t>
+      </w:r>
+      <w:proofErr w:type="gramStart"/>
+      <w:r>
+        <w:t>at the moment</w:t>
+      </w:r>
+      <w:proofErr w:type="gramEnd"/>
+      <w:r>
+        <w:t xml:space="preserve">. Plan on using android version 4.0 Ice Cream </w:t>
+      </w:r>
+      <w:proofErr w:type="spellStart"/>
+      <w:r>
+        <w:t>Sandwhich</w:t>
+      </w:r>
+      <w:proofErr w:type="spellEnd"/>
+      <w:r>
+        <w:t>. (Feel free to change this)</w:t>
+      </w:r>
+    </w:p>
+    <w:p>
+      <w:pPr>
+        <w:pStyle w:val="BodyText2"/>
+      </w:pPr>
+    </w:p>
+    <w:p>
+      <w:pPr>
         <w:pStyle w:val="Heading2"/>
       </w:pPr>
     </w:p>
@@ -4631,7 +4781,7 @@
       <w:pPr>
         <w:pStyle w:val="Heading2"/>
       </w:pPr>
-      <w:bookmarkStart w:id="24" w:name="_Toc526135403"/>
+      <w:bookmarkStart w:id="25" w:name="_Toc526135403"/>
       <w:r>
         <w:t>5.2</w:t>
       </w:r>
@@ -4641,8 +4791,8 @@
       <w:r>
         <w:t>UML Diagrams</w:t>
       </w:r>
-      <w:bookmarkEnd w:id="23"/>
       <w:bookmarkEnd w:id="24"/>
+      <w:bookmarkEnd w:id="25"/>
     </w:p>
     <w:p>
       <w:pPr>
@@ -4681,13 +4831,342 @@
         <w:keepNext/>
         <w:keepLines/>
       </w:pPr>
+      <w:r>
+        <w:rPr>
+          <w:noProof/>
+        </w:rPr>
+        <w:drawing>
+          <wp:inline distT="0" distB="0" distL="0" distR="0" wp14:anchorId="5B0C40F7" wp14:editId="15F3C27E">
+            <wp:extent cx="5487035" cy="6273165"/>
+            <wp:effectExtent l="0" t="0" r="0" b="0"/>
+            <wp:docPr id="6" name="Picture 6"/>
+            <wp:cNvGraphicFramePr>
+              <a:graphicFrameLocks xmlns:a="http://schemas.openxmlformats.org/drawingml/2006/main" noChangeAspect="1"/>
+            </wp:cNvGraphicFramePr>
+            <a:graphic xmlns:a="http://schemas.openxmlformats.org/drawingml/2006/main">
+              <a:graphicData uri="http://schemas.openxmlformats.org/drawingml/2006/picture">
+                <pic:pic xmlns:pic="http://schemas.openxmlformats.org/drawingml/2006/picture">
+                  <pic:nvPicPr>
+                    <pic:cNvPr id="0" name="Picture 4"/>
+                    <pic:cNvPicPr>
+                      <a:picLocks noChangeAspect="1" noChangeArrowheads="1"/>
+                    </pic:cNvPicPr>
+                  </pic:nvPicPr>
+                  <pic:blipFill>
+                    <a:blip r:embed="rId12">
+                      <a:extLst>
+                        <a:ext uri="{28A0092B-C50C-407E-A947-70E740481C1C}">
+                          <a14:useLocalDpi xmlns:a14="http://schemas.microsoft.com/office/drawing/2010/main" val="0"/>
+                        </a:ext>
+                      </a:extLst>
+                    </a:blip>
+                    <a:srcRect/>
+                    <a:stretch>
+                      <a:fillRect/>
+                    </a:stretch>
+                  </pic:blipFill>
+                  <pic:spPr bwMode="auto">
+                    <a:xfrm>
+                      <a:off x="0" y="0"/>
+                      <a:ext cx="5487035" cy="6273165"/>
+                    </a:xfrm>
+                    <a:prstGeom prst="rect">
+                      <a:avLst/>
+                    </a:prstGeom>
+                    <a:noFill/>
+                  </pic:spPr>
+                </pic:pic>
+              </a:graphicData>
+            </a:graphic>
+          </wp:inline>
+        </w:drawing>
+      </w:r>
+    </w:p>
+    <w:p>
+      <w:pPr>
+        <w:pStyle w:val="BodyText2"/>
+        <w:keepNext/>
+        <w:keepLines/>
+      </w:pPr>
+      <w:r>
+        <w:rPr>
+          <w:noProof/>
+        </w:rPr>
+        <w:lastRenderedPageBreak/>
+        <w:drawing>
+          <wp:inline distT="0" distB="0" distL="0" distR="0" wp14:anchorId="71AD5105" wp14:editId="210A339D">
+            <wp:extent cx="4457700" cy="6301740"/>
+            <wp:effectExtent l="0" t="0" r="0" b="3810"/>
+            <wp:docPr id="2" name="Picture 2"/>
+            <wp:cNvGraphicFramePr>
+              <a:graphicFrameLocks xmlns:a="http://schemas.openxmlformats.org/drawingml/2006/main" noChangeAspect="1"/>
+            </wp:cNvGraphicFramePr>
+            <a:graphic xmlns:a="http://schemas.openxmlformats.org/drawingml/2006/main">
+              <a:graphicData uri="http://schemas.openxmlformats.org/drawingml/2006/picture">
+                <pic:pic xmlns:pic="http://schemas.openxmlformats.org/drawingml/2006/picture">
+                  <pic:nvPicPr>
+                    <pic:cNvPr id="1" name="char_mvmt.JPG"/>
+                    <pic:cNvPicPr/>
+                  </pic:nvPicPr>
+                  <pic:blipFill>
+                    <a:blip r:embed="rId13">
+                      <a:extLst>
+                        <a:ext uri="{28A0092B-C50C-407E-A947-70E740481C1C}">
+                          <a14:useLocalDpi xmlns:a14="http://schemas.microsoft.com/office/drawing/2010/main" val="0"/>
+                        </a:ext>
+                      </a:extLst>
+                    </a:blip>
+                    <a:stretch>
+                      <a:fillRect/>
+                    </a:stretch>
+                  </pic:blipFill>
+                  <pic:spPr>
+                    <a:xfrm>
+                      <a:off x="0" y="0"/>
+                      <a:ext cx="4457700" cy="6301740"/>
+                    </a:xfrm>
+                    <a:prstGeom prst="rect">
+                      <a:avLst/>
+                    </a:prstGeom>
+                  </pic:spPr>
+                </pic:pic>
+              </a:graphicData>
+            </a:graphic>
+          </wp:inline>
+        </w:drawing>
+      </w:r>
+      <w:r>
+        <w:rPr>
+          <w:noProof/>
+        </w:rPr>
+        <w:lastRenderedPageBreak/>
+        <w:pict w14:anchorId="5972BFF7">
+          <v:shapetype id="_x0000_t202" coordsize="21600,21600" o:spt="202" path="m,l,21600r21600,l21600,xe">
+            <v:stroke joinstyle="miter"/>
+            <v:path gradientshapeok="t" o:connecttype="rect"/>
+          </v:shapetype>
+          <v:shape id="Text Box 2" o:spid="_x0000_s1027" type="#_x0000_t202" style="position:absolute;left:0;text-align:left;margin-left:45pt;margin-top:-5.75pt;width:256.2pt;height:18.3pt;z-index:251659264;visibility:visible;mso-wrap-style:square;mso-width-percent:0;mso-height-percent:200;mso-wrap-distance-left:9pt;mso-wrap-distance-top:3.6pt;mso-wrap-distance-right:9pt;mso-wrap-distance-bottom:3.6pt;mso-position-horizontal-relative:text;mso-position-vertical-relative:text;mso-width-percent:0;mso-height-percent:200;mso-width-relative:margin;mso-height-relative:margin;v-text-anchor:top" o:gfxdata="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" strokecolor="white [3212]">
+            <v:textbox style="mso-fit-shape-to-text:t">
+              <w:txbxContent>
+                <w:p>
+                  <w:pPr>
+                    <w:rPr>
+                      <w:sz w:val="18"/>
+                    </w:rPr>
+                  </w:pPr>
+                  <w:r>
+                    <w:rPr>
+                      <w:sz w:val="18"/>
+                    </w:rPr>
+                    <w:t>UML-ACTIVITY-CHARACTER INVENTORY &amp; UPGRADES</w:t>
+                  </w:r>
+                </w:p>
+              </w:txbxContent>
+            </v:textbox>
+          </v:shape>
+        </w:pict>
+      </w:r>
+      <w:r>
+        <w:rPr>
+          <w:noProof/>
+        </w:rPr>
+        <w:drawing>
+          <wp:inline distT="0" distB="0" distL="0" distR="0" wp14:anchorId="3B79B756" wp14:editId="477B249A">
+            <wp:extent cx="5417820" cy="5017135"/>
+            <wp:effectExtent l="0" t="0" r="0" b="0"/>
+            <wp:docPr id="3" name="Picture 3"/>
+            <wp:cNvGraphicFramePr>
+              <a:graphicFrameLocks xmlns:a="http://schemas.openxmlformats.org/drawingml/2006/main" noChangeAspect="1"/>
+            </wp:cNvGraphicFramePr>
+            <a:graphic xmlns:a="http://schemas.openxmlformats.org/drawingml/2006/main">
+              <a:graphicData uri="http://schemas.openxmlformats.org/drawingml/2006/picture">
+                <pic:pic xmlns:pic="http://schemas.openxmlformats.org/drawingml/2006/picture">
+                  <pic:nvPicPr>
+                    <pic:cNvPr id="2" name="char_up_inv.JPG"/>
+                    <pic:cNvPicPr/>
+                  </pic:nvPicPr>
+                  <pic:blipFill rotWithShape="1">
+                    <a:blip r:embed="rId14">
+                      <a:extLst>
+                        <a:ext uri="{28A0092B-C50C-407E-A947-70E740481C1C}">
+                          <a14:useLocalDpi xmlns:a14="http://schemas.microsoft.com/office/drawing/2010/main" val="0"/>
+                        </a:ext>
+                      </a:extLst>
+                    </a:blip>
+                    <a:srcRect t="454" r="1250"/>
+                    <a:stretch/>
+                  </pic:blipFill>
+                  <pic:spPr bwMode="auto">
+                    <a:xfrm>
+                      <a:off x="0" y="0"/>
+                      <a:ext cx="5417820" cy="5017135"/>
+                    </a:xfrm>
+                    <a:prstGeom prst="rect">
+                      <a:avLst/>
+                    </a:prstGeom>
+                    <a:ln>
+                      <a:noFill/>
+                    </a:ln>
+                    <a:extLst>
+                      <a:ext uri="{53640926-AAD7-44D8-BBD7-CCE9431645EC}">
+                        <a14:shadowObscured xmlns:a14="http://schemas.microsoft.com/office/drawing/2010/main"/>
+                      </a:ext>
+                    </a:extLst>
+                  </pic:spPr>
+                </pic:pic>
+              </a:graphicData>
+            </a:graphic>
+          </wp:inline>
+        </w:drawing>
+      </w:r>
+    </w:p>
+    <w:p>
+      <w:r>
+        <w:rPr>
+          <w:noProof/>
+          <w:sz w:val="20"/>
+        </w:rPr>
+        <w:lastRenderedPageBreak/>
+        <w:drawing>
+          <wp:anchor distT="0" distB="0" distL="114300" distR="114300" simplePos="0" relativeHeight="251658752" behindDoc="0" locked="0" layoutInCell="1" allowOverlap="1" wp14:anchorId="651DD977" wp14:editId="3A55ABD7">
+            <wp:simplePos x="0" y="0"/>
+            <wp:positionH relativeFrom="column">
+              <wp:posOffset>-820420</wp:posOffset>
+            </wp:positionH>
+            <wp:positionV relativeFrom="paragraph">
+              <wp:posOffset>1036321</wp:posOffset>
+            </wp:positionV>
+            <wp:extent cx="7244080" cy="5131435"/>
+            <wp:effectExtent l="0" t="1047750" r="0" b="1040765"/>
+            <wp:wrapSquare wrapText="bothSides"/>
+            <wp:docPr id="4" name="Picture 4"/>
+            <wp:cNvGraphicFramePr>
+              <a:graphicFrameLocks xmlns:a="http://schemas.openxmlformats.org/drawingml/2006/main" noChangeAspect="1"/>
+            </wp:cNvGraphicFramePr>
+            <a:graphic xmlns:a="http://schemas.openxmlformats.org/drawingml/2006/main">
+              <a:graphicData uri="http://schemas.openxmlformats.org/drawingml/2006/picture">
+                <pic:pic xmlns:pic="http://schemas.openxmlformats.org/drawingml/2006/picture">
+                  <pic:nvPicPr>
+                    <pic:cNvPr id="4" name="graphics.JPG"/>
+                    <pic:cNvPicPr/>
+                  </pic:nvPicPr>
+                  <pic:blipFill rotWithShape="1">
+                    <a:blip r:embed="rId15">
+                      <a:extLst>
+                        <a:ext uri="{28A0092B-C50C-407E-A947-70E740481C1C}">
+                          <a14:useLocalDpi xmlns:a14="http://schemas.microsoft.com/office/drawing/2010/main" val="0"/>
+                        </a:ext>
+                      </a:extLst>
+                    </a:blip>
+                    <a:srcRect r="1404"/>
+                    <a:stretch/>
+                  </pic:blipFill>
+                  <pic:spPr bwMode="auto">
+                    <a:xfrm rot="5400000">
+                      <a:off x="0" y="0"/>
+                      <a:ext cx="7244080" cy="5131435"/>
+                    </a:xfrm>
+                    <a:prstGeom prst="rect">
+                      <a:avLst/>
+                    </a:prstGeom>
+                    <a:ln>
+                      <a:noFill/>
+                    </a:ln>
+                    <a:extLst>
+                      <a:ext uri="{53640926-AAD7-44D8-BBD7-CCE9431645EC}">
+                        <a14:shadowObscured xmlns:a14="http://schemas.microsoft.com/office/drawing/2010/main"/>
+                      </a:ext>
+                    </a:extLst>
+                  </pic:spPr>
+                </pic:pic>
+              </a:graphicData>
+            </a:graphic>
+            <wp14:sizeRelH relativeFrom="margin">
+              <wp14:pctWidth>0</wp14:pctWidth>
+            </wp14:sizeRelH>
+            <wp14:sizeRelV relativeFrom="margin">
+              <wp14:pctHeight>0</wp14:pctHeight>
+            </wp14:sizeRelV>
+          </wp:anchor>
+        </w:drawing>
+      </w:r>
+      <w:r>
+        <w:br w:type="page"/>
+      </w:r>
+      <w:r>
+        <w:rPr>
+          <w:noProof/>
+          <w:sz w:val="20"/>
+        </w:rPr>
+        <w:lastRenderedPageBreak/>
+        <w:drawing>
+          <wp:inline distT="0" distB="0" distL="0" distR="0" wp14:anchorId="22A8E55D" wp14:editId="4473D77C">
+            <wp:extent cx="5425440" cy="6835140"/>
+            <wp:effectExtent l="0" t="0" r="3810" b="3810"/>
+            <wp:docPr id="5" name="Picture 5"/>
+            <wp:cNvGraphicFramePr>
+              <a:graphicFrameLocks xmlns:a="http://schemas.openxmlformats.org/drawingml/2006/main" noChangeAspect="1"/>
+            </wp:cNvGraphicFramePr>
+            <a:graphic xmlns:a="http://schemas.openxmlformats.org/drawingml/2006/main">
+              <a:graphicData uri="http://schemas.openxmlformats.org/drawingml/2006/picture">
+                <pic:pic xmlns:pic="http://schemas.openxmlformats.org/drawingml/2006/picture">
+                  <pic:nvPicPr>
+                    <pic:cNvPr id="5" name="setup.JPG"/>
+                    <pic:cNvPicPr/>
+                  </pic:nvPicPr>
+                  <pic:blipFill>
+                    <a:blip r:embed="rId16">
+                      <a:extLst>
+                        <a:ext uri="{28A0092B-C50C-407E-A947-70E740481C1C}">
+                          <a14:useLocalDpi xmlns:a14="http://schemas.microsoft.com/office/drawing/2010/main" val="0"/>
+                        </a:ext>
+                      </a:extLst>
+                    </a:blip>
+                    <a:stretch>
+                      <a:fillRect/>
+                    </a:stretch>
+                  </pic:blipFill>
+                  <pic:spPr>
+                    <a:xfrm>
+                      <a:off x="0" y="0"/>
+                      <a:ext cx="5425440" cy="6835140"/>
+                    </a:xfrm>
+                    <a:prstGeom prst="rect">
+                      <a:avLst/>
+                    </a:prstGeom>
+                  </pic:spPr>
+                </pic:pic>
+              </a:graphicData>
+            </a:graphic>
+          </wp:inline>
+        </w:drawing>
+      </w:r>
+    </w:p>
+    <w:p>
+      <w:r>
+        <w:br w:type="page"/>
+      </w:r>
+    </w:p>
+    <w:p>
+      <w:pPr>
+        <w:rPr>
+          <w:sz w:val="20"/>
+        </w:rPr>
+      </w:pPr>
+    </w:p>
+    <w:p>
+      <w:pPr>
+        <w:pStyle w:val="BodyText2"/>
+        <w:keepNext/>
+        <w:keepLines/>
+      </w:pPr>
     </w:p>
     <w:p>
       <w:pPr>
         <w:pStyle w:val="Heading2"/>
       </w:pPr>
-      <w:bookmarkStart w:id="25" w:name="_Toc517694306"/>
-      <w:bookmarkStart w:id="26" w:name="_Toc526135404"/>
+      <w:bookmarkStart w:id="26" w:name="_Toc517694306"/>
+      <w:bookmarkStart w:id="27" w:name="_Toc526135404"/>
       <w:r>
         <w:t>5.3</w:t>
       </w:r>
@@ -4697,8 +5176,8 @@
       <w:r>
         <w:t>Test Plan</w:t>
       </w:r>
-      <w:bookmarkEnd w:id="25"/>
       <w:bookmarkEnd w:id="26"/>
+      <w:bookmarkEnd w:id="27"/>
     </w:p>
     <w:p>
       <w:pPr>
@@ -4737,8 +5216,8 @@
       <w:pPr>
         <w:pStyle w:val="Heading2"/>
       </w:pPr>
-      <w:bookmarkStart w:id="27" w:name="_Toc517694308"/>
-      <w:bookmarkStart w:id="28" w:name="_Toc526135405"/>
+      <w:bookmarkStart w:id="28" w:name="_Toc517694308"/>
+      <w:bookmarkStart w:id="29" w:name="_Toc526135405"/>
       <w:r>
         <w:t>5.4</w:t>
       </w:r>
@@ -4748,8 +5227,8 @@
       <w:r>
         <w:t xml:space="preserve"> Shots</w:t>
       </w:r>
-      <w:bookmarkEnd w:id="27"/>
       <w:bookmarkEnd w:id="28"/>
+      <w:bookmarkEnd w:id="29"/>
     </w:p>
     <w:p>
       <w:pPr>
@@ -4775,7 +5254,7 @@
                     <pic:cNvPicPr/>
                   </pic:nvPicPr>
                   <pic:blipFill>
-                    <a:blip r:embed="rId10" cstate="print"/>
+                    <a:blip r:embed="rId17" cstate="print"/>
                     <a:stretch>
                       <a:fillRect/>
                     </a:stretch>
@@ -4808,12 +5287,12 @@
       <w:pPr>
         <w:pStyle w:val="Heading1"/>
       </w:pPr>
-      <w:bookmarkStart w:id="29" w:name="_Toc526135406"/>
+      <w:bookmarkStart w:id="30" w:name="_Toc526135406"/>
       <w:r>
         <w:lastRenderedPageBreak/>
         <w:t>6.  Assumptions and Constraints</w:t>
       </w:r>
-      <w:bookmarkEnd w:id="29"/>
+      <w:bookmarkEnd w:id="30"/>
     </w:p>
     <w:p>
       <w:pPr>
@@ -4824,11 +5303,11 @@
       <w:pPr>
         <w:pStyle w:val="Heading2"/>
       </w:pPr>
-      <w:bookmarkStart w:id="30" w:name="_Toc526135407"/>
+      <w:bookmarkStart w:id="31" w:name="_Toc526135407"/>
       <w:r>
         <w:t>6.1 ASSUMPTIONS</w:t>
       </w:r>
-      <w:bookmarkEnd w:id="30"/>
+      <w:bookmarkEnd w:id="31"/>
     </w:p>
     <w:p>
       <w:pPr>
@@ -4858,8 +5337,6 @@
           <w:numId w:val="19"/>
         </w:numPr>
       </w:pPr>
-      <w:bookmarkStart w:id="31" w:name="_GoBack"/>
-      <w:bookmarkEnd w:id="31"/>
     </w:p>
     <w:p>
       <w:pPr>
@@ -6638,7 +7115,7 @@
       </w:r>
     </w:p>
     <w:sectPr>
-      <w:headerReference w:type="default" r:id="rId11"/>
+      <w:headerReference w:type="default" r:id="rId18"/>
       <w:pgSz w:w="12240" w:h="15840"/>
       <w:pgMar w:top="720" w:right="1800" w:bottom="720" w:left="1800" w:header="720" w:footer="720" w:gutter="0"/>
       <w:cols w:space="720"/>
@@ -8081,7 +8558,6 @@
     <w:lsdException w:name="Table Web 2" w:semiHidden="1" w:unhideWhenUsed="1"/>
     <w:lsdException w:name="Table Web 3" w:semiHidden="1" w:unhideWhenUsed="1"/>
     <w:lsdException w:name="Balloon Text" w:semiHidden="1" w:unhideWhenUsed="1"/>
-    <w:lsdException w:name="Table Grid" w:semiHidden="1" w:unhideWhenUsed="1"/>
     <w:lsdException w:name="Table Theme" w:semiHidden="1" w:unhideWhenUsed="1"/>
     <w:lsdException w:name="Placeholder Text" w:semiHidden="1" w:uiPriority="99"/>
     <w:lsdException w:name="No Spacing" w:uiPriority="1" w:qFormat="1"/>

</xml_diff>